<commit_message>
Added new section for question 1
</commit_message>
<xml_diff>
--- a/Housing Prices.docx
+++ b/Housing Prices.docx
@@ -28,13 +28,150 @@
       <w:r>
         <w:t xml:space="preserve">In fact, there are so many variables that affect housing prices, it can be difficult to know if a specific variable is important for a specific house in a specific neighborhood. </w:t>
       </w:r>
+      <w:r>
+        <w:t>Even more difficult is predicting average home prices based on these variables alone. But with</w:t>
+      </w:r>
+      <w:r>
+        <w:t xml:space="preserve"> the correct</w:t>
+      </w:r>
+      <w:r>
+        <w:t xml:space="preserve"> statistical model</w:t>
+      </w:r>
+      <w:r>
+        <w:t xml:space="preserve">, </w:t>
+      </w:r>
+      <w:r>
+        <w:t xml:space="preserve">the latter question </w:t>
+      </w:r>
+      <w:r>
+        <w:t>reduces</w:t>
+      </w:r>
+      <w:r>
+        <w:t xml:space="preserve"> to a </w:t>
+      </w:r>
+      <w:r>
+        <w:t>simple</w:t>
+      </w:r>
+      <w:r>
+        <w:t xml:space="preserve"> formula.</w:t>
+      </w:r>
+    </w:p>
+    <w:p>
+      <w:pPr>
+        <w:pStyle w:val="Heading1"/>
+      </w:pPr>
+      <w:r>
+        <w:t>Data Description</w:t>
+      </w:r>
+    </w:p>
+    <w:p>
+      <w:r>
+        <w:t xml:space="preserve">Using data provided by </w:t>
+      </w:r>
+      <w:proofErr w:type="spellStart"/>
+      <w:r>
+        <w:t>Kaggle</w:t>
+      </w:r>
+      <w:proofErr w:type="spellEnd"/>
+      <w:r>
+        <w:t xml:space="preserve"> for free </w:t>
+      </w:r>
+      <w:r>
+        <w:t xml:space="preserve">at </w:t>
+      </w:r>
+      <w:hyperlink r:id="rId7" w:history="1">
+        <w:r>
+          <w:rPr>
+            <w:rStyle w:val="Hyperlink"/>
+          </w:rPr>
+          <w:t>https://www.kaggle.com/c/house-prices-advanced-regression-techniques/data</w:t>
+        </w:r>
+      </w:hyperlink>
+      <w:r>
+        <w:t xml:space="preserve"> the analysis</w:t>
+      </w:r>
+      <w:r>
+        <w:t xml:space="preserve"> </w:t>
+      </w:r>
       <w:proofErr w:type="gramStart"/>
       <w:r>
-        <w:t>However</w:t>
+        <w:t>The</w:t>
       </w:r>
       <w:proofErr w:type="gramEnd"/>
       <w:r>
-        <w:t xml:space="preserve"> it is possible to construct a statistical model to help find which variables are important and to what degree.</w:t>
+        <w:t xml:space="preserve"> data contains</w:t>
+      </w:r>
+      <w:r>
+        <w:t xml:space="preserve"> 79 explanatory variables</w:t>
+      </w:r>
+      <w:r>
+        <w:t>,</w:t>
+      </w:r>
+      <w:r>
+        <w:t xml:space="preserve"> describing </w:t>
+      </w:r>
+      <w:r>
+        <w:t>nearly</w:t>
+      </w:r>
+      <w:r>
+        <w:t xml:space="preserve"> every aspect of </w:t>
+      </w:r>
+      <w:r>
+        <w:t>residential homes in Ames, Iowa. The data is broken up into 2 separate data sets:</w:t>
+      </w:r>
+    </w:p>
+    <w:p>
+      <w:pPr>
+        <w:pStyle w:val="ListParagraph"/>
+        <w:numPr>
+          <w:ilvl w:val="0"/>
+          <w:numId w:val="1"/>
+        </w:numPr>
+      </w:pPr>
+      <w:r>
+        <w:t>T</w:t>
+      </w:r>
+      <w:r>
+        <w:t>rain</w:t>
+      </w:r>
+      <w:r>
+        <w:t xml:space="preserve"> data set</w:t>
+      </w:r>
+      <w:r>
+        <w:t xml:space="preserve"> has 1460 </w:t>
+      </w:r>
+      <w:r>
+        <w:t>observations</w:t>
+      </w:r>
+      <w:r>
+        <w:t xml:space="preserve"> and 81 columns</w:t>
+      </w:r>
+    </w:p>
+    <w:p>
+      <w:pPr>
+        <w:pStyle w:val="ListParagraph"/>
+        <w:numPr>
+          <w:ilvl w:val="0"/>
+          <w:numId w:val="1"/>
+        </w:numPr>
+      </w:pPr>
+      <w:r>
+        <w:t>T</w:t>
+      </w:r>
+      <w:r>
+        <w:t>est</w:t>
+      </w:r>
+      <w:r>
+        <w:t xml:space="preserve"> data set</w:t>
+      </w:r>
+      <w:r>
+        <w:t xml:space="preserve"> has 1459 </w:t>
+      </w:r>
+      <w:r>
+        <w:t>observations</w:t>
+      </w:r>
+      <w:r>
+        <w:t xml:space="preserve"> 80 columns</w:t>
       </w:r>
     </w:p>
     <w:p>
@@ -42,50 +179,44 @@
         <w:pStyle w:val="Heading1"/>
       </w:pPr>
       <w:r>
-        <w:t>Data Description</w:t>
-      </w:r>
-    </w:p>
-    <w:p>
-      <w:r>
-        <w:t>With 79 explanatory variables describing (almost) every aspect of residential homes in Ames, Iowa, this competition challenges you to predict the final price of each home.</w:t>
-      </w:r>
-    </w:p>
-    <w:p>
-      <w:r>
-        <w:t xml:space="preserve">* train has 1460 </w:t>
-      </w:r>
-      <w:proofErr w:type="spellStart"/>
-      <w:r>
-        <w:t>obs</w:t>
-      </w:r>
-      <w:proofErr w:type="spellEnd"/>
-      <w:r>
-        <w:t xml:space="preserve"> and 81 columns </w:t>
-      </w:r>
-    </w:p>
-    <w:p>
-      <w:r>
-        <w:t xml:space="preserve"> * test has 1459 </w:t>
-      </w:r>
-      <w:proofErr w:type="spellStart"/>
-      <w:r>
-        <w:t>obs</w:t>
-      </w:r>
-      <w:proofErr w:type="spellEnd"/>
-      <w:r>
-        <w:t xml:space="preserve"> 80 columns </w:t>
-      </w:r>
-    </w:p>
-    <w:p>
+        <w:t>Exploratory Data Analysis</w:t>
+      </w:r>
+    </w:p>
+    <w:p>
+      <w:r>
+        <w:t>Histograms and scatterplots of explanatory variables were used to find those eligible for transformation and those showing potential for a significant relationship with the response variable.</w:t>
+      </w:r>
+    </w:p>
+    <w:p>
+      <w:pPr>
+        <w:pStyle w:val="Heading1"/>
+      </w:pPr>
+      <w:r>
+        <w:t>Analysis of Question 1</w:t>
+      </w:r>
+    </w:p>
+    <w:p>
+      <w:r>
+        <w:t xml:space="preserve">Create </w:t>
+      </w:r>
+      <w:r>
+        <w:t>a valid model</w:t>
+      </w:r>
+      <w:r>
+        <w:t xml:space="preserve"> </w:t>
+      </w:r>
+      <w:r>
+        <w:t>to facilitate the easy interpretation of parameters for use in helping real estate agents, contractors and prospective buyers gain insight into the important factors that influence housing prices in Ames, Iowa.</w:t>
+      </w:r>
       <w:bookmarkStart w:id="0" w:name="_GoBack"/>
       <w:bookmarkEnd w:id="0"/>
     </w:p>
     <w:p>
       <w:pPr>
-        <w:pStyle w:val="Heading1"/>
-      </w:pPr>
-      <w:r>
-        <w:t>Exploratory Data Analysis</w:t>
+        <w:pStyle w:val="Heading2"/>
+      </w:pPr>
+      <w:r>
+        <w:t>Model Selection</w:t>
       </w:r>
     </w:p>
     <w:p>
@@ -19023,7 +19154,8 @@
       </w:r>
     </w:p>
     <w:sectPr>
-      <w:headerReference w:type="default" r:id="rId6"/>
+      <w:headerReference w:type="default" r:id="rId8"/>
+      <w:footerReference w:type="default" r:id="rId9"/>
       <w:pgSz w:w="12240" w:h="15840"/>
       <w:pgMar w:top="1440" w:right="1440" w:bottom="1440" w:left="1440" w:header="720" w:footer="720" w:gutter="0"/>
       <w:cols w:space="720"/>
@@ -19050,6 +19182,162 @@
     </w:p>
   </w:endnote>
 </w:endnotes>
+</file>
+
+<file path=word/footer1.xml><?xml version="1.0" encoding="utf-8"?>
+<w:ftr xmlns:wpc="http://schemas.microsoft.com/office/word/2010/wordprocessingCanvas" xmlns:mo="http://schemas.microsoft.com/office/mac/office/2008/main" xmlns:mc="http://schemas.openxmlformats.org/markup-compatibility/2006" xmlns:mv="urn:schemas-microsoft-com:mac:vml" xmlns:o="urn:schemas-microsoft-com:office:office" xmlns:r="http://schemas.openxmlformats.org/officeDocument/2006/relationships" xmlns:m="http://schemas.openxmlformats.org/officeDocument/2006/math" xmlns:v="urn:schemas-microsoft-com:vml" xmlns:wp14="http://schemas.microsoft.com/office/word/2010/wordprocessingDrawing" xmlns:wp="http://schemas.openxmlformats.org/drawingml/2006/wordprocessingDrawing" xmlns:w10="urn:schemas-microsoft-com:office:word" xmlns:w="http://schemas.openxmlformats.org/wordprocessingml/2006/main" xmlns:w14="http://schemas.microsoft.com/office/word/2010/wordml" xmlns:w15="http://schemas.microsoft.com/office/word/2012/wordml" xmlns:wpg="http://schemas.microsoft.com/office/word/2010/wordprocessingGroup" xmlns:wpi="http://schemas.microsoft.com/office/word/2010/wordprocessingInk" xmlns:wne="http://schemas.microsoft.com/office/word/2006/wordml" xmlns:wps="http://schemas.microsoft.com/office/word/2010/wordprocessingShape" mc:Ignorable="w14 w15 wp14">
+  <w:p>
+    <w:pPr>
+      <w:pStyle w:val="Footer"/>
+    </w:pPr>
+    <w:r>
+      <w:rPr>
+        <w:noProof/>
+        <w:color w:val="4472C4" w:themeColor="accent1"/>
+      </w:rPr>
+      <mc:AlternateContent>
+        <mc:Choice Requires="wps">
+          <w:drawing>
+            <wp:anchor distT="0" distB="0" distL="114300" distR="114300" simplePos="0" relativeHeight="251659264" behindDoc="0" locked="0" layoutInCell="1" allowOverlap="1" wp14:anchorId="1B16FD3D" wp14:editId="5BFDBD4D">
+              <wp:simplePos x="0" y="0"/>
+              <wp:positionH relativeFrom="page">
+                <wp:align>center</wp:align>
+              </wp:positionH>
+              <wp:positionV relativeFrom="page">
+                <wp:align>center</wp:align>
+              </wp:positionV>
+              <wp:extent cx="7364730" cy="9528810"/>
+              <wp:effectExtent l="0" t="0" r="26670" b="26670"/>
+              <wp:wrapNone/>
+              <wp:docPr id="452" name="Rectangle 452"/>
+              <wp:cNvGraphicFramePr/>
+              <a:graphic xmlns:a="http://schemas.openxmlformats.org/drawingml/2006/main">
+                <a:graphicData uri="http://schemas.microsoft.com/office/word/2010/wordprocessingShape">
+                  <wps:wsp>
+                    <wps:cNvSpPr/>
+                    <wps:spPr>
+                      <a:xfrm>
+                        <a:off x="0" y="0"/>
+                        <a:ext cx="7364730" cy="9528810"/>
+                      </a:xfrm>
+                      <a:prstGeom prst="rect">
+                        <a:avLst/>
+                      </a:prstGeom>
+                      <a:noFill/>
+                      <a:ln w="15875">
+                        <a:solidFill>
+                          <a:schemeClr val="bg2">
+                            <a:lumMod val="50000"/>
+                          </a:schemeClr>
+                        </a:solidFill>
+                      </a:ln>
+                    </wps:spPr>
+                    <wps:style>
+                      <a:lnRef idx="2">
+                        <a:schemeClr val="accent1">
+                          <a:shade val="50000"/>
+                        </a:schemeClr>
+                      </a:lnRef>
+                      <a:fillRef idx="1">
+                        <a:schemeClr val="accent1"/>
+                      </a:fillRef>
+                      <a:effectRef idx="0">
+                        <a:schemeClr val="accent1"/>
+                      </a:effectRef>
+                      <a:fontRef idx="minor">
+                        <a:schemeClr val="lt1"/>
+                      </a:fontRef>
+                    </wps:style>
+                    <wps:bodyPr rot="0" spcFirstLastPara="0" vertOverflow="overflow" horzOverflow="overflow" vert="horz" wrap="square" lIns="91440" tIns="45720" rIns="91440" bIns="45720" numCol="1" spcCol="0" rtlCol="0" fromWordArt="0" anchor="ctr" anchorCtr="0" forceAA="0" compatLnSpc="1">
+                      <a:prstTxWarp prst="textNoShape">
+                        <a:avLst/>
+                      </a:prstTxWarp>
+                      <a:noAutofit/>
+                    </wps:bodyPr>
+                  </wps:wsp>
+                </a:graphicData>
+              </a:graphic>
+              <wp14:sizeRelH relativeFrom="page">
+                <wp14:pctWidth>95000</wp14:pctWidth>
+              </wp14:sizeRelH>
+              <wp14:sizeRelV relativeFrom="page">
+                <wp14:pctHeight>95000</wp14:pctHeight>
+              </wp14:sizeRelV>
+            </wp:anchor>
+          </w:drawing>
+        </mc:Choice>
+        <mc:Fallback>
+          <w:pict>
+            <v:rect w14:anchorId="44831F00" id="Rectangle 452" o:spid="_x0000_s1026" style="position:absolute;margin-left:0;margin-top:0;width:579.9pt;height:750.3pt;z-index:251659264;visibility:visible;mso-wrap-style:square;mso-width-percent:950;mso-height-percent:950;mso-wrap-distance-left:9pt;mso-wrap-distance-top:0;mso-wrap-distance-right:9pt;mso-wrap-distance-bottom:0;mso-position-horizontal:center;mso-position-horizontal-relative:page;mso-position-vertical:center;mso-position-vertical-relative:page;mso-width-percent:950;mso-height-percent:950;mso-width-relative:page;mso-height-relative:page;v-text-anchor:middle" o:gfxdata="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" filled="f" strokecolor="#747070 [1614]" strokeweight="1.25pt">
+              <w10:wrap anchorx="page" anchory="page"/>
+            </v:rect>
+          </w:pict>
+        </mc:Fallback>
+      </mc:AlternateContent>
+    </w:r>
+    <w:r>
+      <w:rPr>
+        <w:color w:val="4472C4" w:themeColor="accent1"/>
+      </w:rPr>
+      <w:t xml:space="preserve"> </w:t>
+    </w:r>
+    <w:r>
+      <w:rPr>
+        <w:rFonts w:asciiTheme="majorHAnsi" w:eastAsiaTheme="majorEastAsia" w:hAnsiTheme="majorHAnsi" w:cstheme="majorBidi"/>
+        <w:color w:val="4472C4" w:themeColor="accent1"/>
+        <w:sz w:val="20"/>
+        <w:szCs w:val="20"/>
+      </w:rPr>
+      <w:t xml:space="preserve">pg. </w:t>
+    </w:r>
+    <w:r>
+      <w:rPr>
+        <w:rFonts w:eastAsiaTheme="minorEastAsia"/>
+        <w:color w:val="4472C4" w:themeColor="accent1"/>
+        <w:sz w:val="20"/>
+        <w:szCs w:val="20"/>
+      </w:rPr>
+      <w:fldChar w:fldCharType="begin"/>
+    </w:r>
+    <w:r>
+      <w:rPr>
+        <w:color w:val="4472C4" w:themeColor="accent1"/>
+        <w:sz w:val="20"/>
+        <w:szCs w:val="20"/>
+      </w:rPr>
+      <w:instrText xml:space="preserve"> PAGE    \* MERGEFORMAT </w:instrText>
+    </w:r>
+    <w:r>
+      <w:rPr>
+        <w:rFonts w:eastAsiaTheme="minorEastAsia"/>
+        <w:color w:val="4472C4" w:themeColor="accent1"/>
+        <w:sz w:val="20"/>
+        <w:szCs w:val="20"/>
+      </w:rPr>
+      <w:fldChar w:fldCharType="separate"/>
+    </w:r>
+    <w:r>
+      <w:rPr>
+        <w:rFonts w:asciiTheme="majorHAnsi" w:eastAsiaTheme="majorEastAsia" w:hAnsiTheme="majorHAnsi" w:cstheme="majorBidi"/>
+        <w:noProof/>
+        <w:color w:val="4472C4" w:themeColor="accent1"/>
+        <w:sz w:val="20"/>
+        <w:szCs w:val="20"/>
+      </w:rPr>
+      <w:t>1</w:t>
+    </w:r>
+    <w:r>
+      <w:rPr>
+        <w:rFonts w:asciiTheme="majorHAnsi" w:eastAsiaTheme="majorEastAsia" w:hAnsiTheme="majorHAnsi" w:cstheme="majorBidi"/>
+        <w:noProof/>
+        <w:color w:val="4472C4" w:themeColor="accent1"/>
+        <w:sz w:val="20"/>
+        <w:szCs w:val="20"/>
+      </w:rPr>
+      <w:fldChar w:fldCharType="end"/>
+    </w:r>
+  </w:p>
+</w:ftr>
 </file>
 
 <file path=word/footnotes.xml><?xml version="1.0" encoding="utf-8"?>
@@ -19111,6 +19399,215 @@
     </w:r>
   </w:p>
 </w:hdr>
+</file>
+
+<file path=word/numbering.xml><?xml version="1.0" encoding="utf-8"?>
+<w:numbering xmlns:wpc="http://schemas.microsoft.com/office/word/2010/wordprocessingCanvas" xmlns:mo="http://schemas.microsoft.com/office/mac/office/2008/main" xmlns:mc="http://schemas.openxmlformats.org/markup-compatibility/2006" xmlns:mv="urn:schemas-microsoft-com:mac:vml" xmlns:o="urn:schemas-microsoft-com:office:office" xmlns:r="http://schemas.openxmlformats.org/officeDocument/2006/relationships" xmlns:m="http://schemas.openxmlformats.org/officeDocument/2006/math" xmlns:v="urn:schemas-microsoft-com:vml" xmlns:wp14="http://schemas.microsoft.com/office/word/2010/wordprocessingDrawing" xmlns:wp="http://schemas.openxmlformats.org/drawingml/2006/wordprocessingDrawing" xmlns:w10="urn:schemas-microsoft-com:office:word" xmlns:w="http://schemas.openxmlformats.org/wordprocessingml/2006/main" xmlns:w14="http://schemas.microsoft.com/office/word/2010/wordml" xmlns:w15="http://schemas.microsoft.com/office/word/2012/wordml" xmlns:wpg="http://schemas.microsoft.com/office/word/2010/wordprocessingGroup" xmlns:wpi="http://schemas.microsoft.com/office/word/2010/wordprocessingInk" xmlns:wne="http://schemas.microsoft.com/office/word/2006/wordml" xmlns:wps="http://schemas.microsoft.com/office/word/2010/wordprocessingShape" mc:Ignorable="w14 w15 wp14">
+  <w:abstractNum w:abstractNumId="0">
+    <w:nsid w:val="263028B3"/>
+    <w:multiLevelType w:val="hybridMultilevel"/>
+    <w:tmpl w:val="3EE64D04"/>
+    <w:lvl w:ilvl="0" w:tplc="0409000F">
+      <w:start w:val="1"/>
+      <w:numFmt w:val="decimal"/>
+      <w:lvlText w:val="%1."/>
+      <w:lvlJc w:val="left"/>
+      <w:pPr>
+        <w:ind w:left="720" w:hanging="360"/>
+      </w:pPr>
+    </w:lvl>
+    <w:lvl w:ilvl="1" w:tplc="04090019" w:tentative="1">
+      <w:start w:val="1"/>
+      <w:numFmt w:val="lowerLetter"/>
+      <w:lvlText w:val="%2."/>
+      <w:lvlJc w:val="left"/>
+      <w:pPr>
+        <w:ind w:left="1440" w:hanging="360"/>
+      </w:pPr>
+    </w:lvl>
+    <w:lvl w:ilvl="2" w:tplc="0409001B" w:tentative="1">
+      <w:start w:val="1"/>
+      <w:numFmt w:val="lowerRoman"/>
+      <w:lvlText w:val="%3."/>
+      <w:lvlJc w:val="right"/>
+      <w:pPr>
+        <w:ind w:left="2160" w:hanging="180"/>
+      </w:pPr>
+    </w:lvl>
+    <w:lvl w:ilvl="3" w:tplc="0409000F" w:tentative="1">
+      <w:start w:val="1"/>
+      <w:numFmt w:val="decimal"/>
+      <w:lvlText w:val="%4."/>
+      <w:lvlJc w:val="left"/>
+      <w:pPr>
+        <w:ind w:left="2880" w:hanging="360"/>
+      </w:pPr>
+    </w:lvl>
+    <w:lvl w:ilvl="4" w:tplc="04090019" w:tentative="1">
+      <w:start w:val="1"/>
+      <w:numFmt w:val="lowerLetter"/>
+      <w:lvlText w:val="%5."/>
+      <w:lvlJc w:val="left"/>
+      <w:pPr>
+        <w:ind w:left="3600" w:hanging="360"/>
+      </w:pPr>
+    </w:lvl>
+    <w:lvl w:ilvl="5" w:tplc="0409001B" w:tentative="1">
+      <w:start w:val="1"/>
+      <w:numFmt w:val="lowerRoman"/>
+      <w:lvlText w:val="%6."/>
+      <w:lvlJc w:val="right"/>
+      <w:pPr>
+        <w:ind w:left="4320" w:hanging="180"/>
+      </w:pPr>
+    </w:lvl>
+    <w:lvl w:ilvl="6" w:tplc="0409000F" w:tentative="1">
+      <w:start w:val="1"/>
+      <w:numFmt w:val="decimal"/>
+      <w:lvlText w:val="%7."/>
+      <w:lvlJc w:val="left"/>
+      <w:pPr>
+        <w:ind w:left="5040" w:hanging="360"/>
+      </w:pPr>
+    </w:lvl>
+    <w:lvl w:ilvl="7" w:tplc="04090019" w:tentative="1">
+      <w:start w:val="1"/>
+      <w:numFmt w:val="lowerLetter"/>
+      <w:lvlText w:val="%8."/>
+      <w:lvlJc w:val="left"/>
+      <w:pPr>
+        <w:ind w:left="5760" w:hanging="360"/>
+      </w:pPr>
+    </w:lvl>
+    <w:lvl w:ilvl="8" w:tplc="0409001B" w:tentative="1">
+      <w:start w:val="1"/>
+      <w:numFmt w:val="lowerRoman"/>
+      <w:lvlText w:val="%9."/>
+      <w:lvlJc w:val="right"/>
+      <w:pPr>
+        <w:ind w:left="6480" w:hanging="180"/>
+      </w:pPr>
+    </w:lvl>
+  </w:abstractNum>
+  <w:abstractNum w:abstractNumId="1">
+    <w:nsid w:val="2F4E0674"/>
+    <w:multiLevelType w:val="hybridMultilevel"/>
+    <w:tmpl w:val="1B421E70"/>
+    <w:lvl w:ilvl="0" w:tplc="391089CE">
+      <w:numFmt w:val="bullet"/>
+      <w:lvlText w:val=""/>
+      <w:lvlJc w:val="left"/>
+      <w:pPr>
+        <w:ind w:left="720" w:hanging="360"/>
+      </w:pPr>
+      <w:rPr>
+        <w:rFonts w:ascii="Symbol" w:eastAsiaTheme="minorHAnsi" w:hAnsi="Symbol" w:cs="Times New Roman" w:hint="default"/>
+      </w:rPr>
+    </w:lvl>
+    <w:lvl w:ilvl="1" w:tplc="04090003" w:tentative="1">
+      <w:start w:val="1"/>
+      <w:numFmt w:val="bullet"/>
+      <w:lvlText w:val="o"/>
+      <w:lvlJc w:val="left"/>
+      <w:pPr>
+        <w:ind w:left="1440" w:hanging="360"/>
+      </w:pPr>
+      <w:rPr>
+        <w:rFonts w:ascii="Courier New" w:hAnsi="Courier New" w:cs="Courier New" w:hint="default"/>
+      </w:rPr>
+    </w:lvl>
+    <w:lvl w:ilvl="2" w:tplc="04090005" w:tentative="1">
+      <w:start w:val="1"/>
+      <w:numFmt w:val="bullet"/>
+      <w:lvlText w:val=""/>
+      <w:lvlJc w:val="left"/>
+      <w:pPr>
+        <w:ind w:left="2160" w:hanging="360"/>
+      </w:pPr>
+      <w:rPr>
+        <w:rFonts w:ascii="Wingdings" w:hAnsi="Wingdings" w:hint="default"/>
+      </w:rPr>
+    </w:lvl>
+    <w:lvl w:ilvl="3" w:tplc="04090001" w:tentative="1">
+      <w:start w:val="1"/>
+      <w:numFmt w:val="bullet"/>
+      <w:lvlText w:val=""/>
+      <w:lvlJc w:val="left"/>
+      <w:pPr>
+        <w:ind w:left="2880" w:hanging="360"/>
+      </w:pPr>
+      <w:rPr>
+        <w:rFonts w:ascii="Symbol" w:hAnsi="Symbol" w:hint="default"/>
+      </w:rPr>
+    </w:lvl>
+    <w:lvl w:ilvl="4" w:tplc="04090003" w:tentative="1">
+      <w:start w:val="1"/>
+      <w:numFmt w:val="bullet"/>
+      <w:lvlText w:val="o"/>
+      <w:lvlJc w:val="left"/>
+      <w:pPr>
+        <w:ind w:left="3600" w:hanging="360"/>
+      </w:pPr>
+      <w:rPr>
+        <w:rFonts w:ascii="Courier New" w:hAnsi="Courier New" w:cs="Courier New" w:hint="default"/>
+      </w:rPr>
+    </w:lvl>
+    <w:lvl w:ilvl="5" w:tplc="04090005" w:tentative="1">
+      <w:start w:val="1"/>
+      <w:numFmt w:val="bullet"/>
+      <w:lvlText w:val=""/>
+      <w:lvlJc w:val="left"/>
+      <w:pPr>
+        <w:ind w:left="4320" w:hanging="360"/>
+      </w:pPr>
+      <w:rPr>
+        <w:rFonts w:ascii="Wingdings" w:hAnsi="Wingdings" w:hint="default"/>
+      </w:rPr>
+    </w:lvl>
+    <w:lvl w:ilvl="6" w:tplc="04090001" w:tentative="1">
+      <w:start w:val="1"/>
+      <w:numFmt w:val="bullet"/>
+      <w:lvlText w:val=""/>
+      <w:lvlJc w:val="left"/>
+      <w:pPr>
+        <w:ind w:left="5040" w:hanging="360"/>
+      </w:pPr>
+      <w:rPr>
+        <w:rFonts w:ascii="Symbol" w:hAnsi="Symbol" w:hint="default"/>
+      </w:rPr>
+    </w:lvl>
+    <w:lvl w:ilvl="7" w:tplc="04090003" w:tentative="1">
+      <w:start w:val="1"/>
+      <w:numFmt w:val="bullet"/>
+      <w:lvlText w:val="o"/>
+      <w:lvlJc w:val="left"/>
+      <w:pPr>
+        <w:ind w:left="5760" w:hanging="360"/>
+      </w:pPr>
+      <w:rPr>
+        <w:rFonts w:ascii="Courier New" w:hAnsi="Courier New" w:cs="Courier New" w:hint="default"/>
+      </w:rPr>
+    </w:lvl>
+    <w:lvl w:ilvl="8" w:tplc="04090005" w:tentative="1">
+      <w:start w:val="1"/>
+      <w:numFmt w:val="bullet"/>
+      <w:lvlText w:val=""/>
+      <w:lvlJc w:val="left"/>
+      <w:pPr>
+        <w:ind w:left="6480" w:hanging="360"/>
+      </w:pPr>
+      <w:rPr>
+        <w:rFonts w:ascii="Wingdings" w:hAnsi="Wingdings" w:hint="default"/>
+      </w:rPr>
+    </w:lvl>
+  </w:abstractNum>
+  <w:num w:numId="1">
+    <w:abstractNumId w:val="0"/>
+  </w:num>
+  <w:num w:numId="2">
+    <w:abstractNumId w:val="1"/>
+  </w:num>
+</w:numbering>
 </file>
 
 <file path=word/styles.xml><?xml version="1.0" encoding="utf-8"?>
@@ -19539,6 +20036,28 @@
       <w:szCs w:val="32"/>
     </w:rPr>
   </w:style>
+  <w:style w:type="paragraph" w:styleId="Heading2">
+    <w:name w:val="heading 2"/>
+    <w:basedOn w:val="Normal"/>
+    <w:next w:val="Normal"/>
+    <w:link w:val="Heading2Char"/>
+    <w:uiPriority w:val="9"/>
+    <w:unhideWhenUsed/>
+    <w:qFormat/>
+    <w:rsid w:val="00703377"/>
+    <w:pPr>
+      <w:keepNext/>
+      <w:keepLines/>
+      <w:spacing w:before="40"/>
+      <w:outlineLvl w:val="1"/>
+    </w:pPr>
+    <w:rPr>
+      <w:rFonts w:asciiTheme="majorHAnsi" w:eastAsiaTheme="majorEastAsia" w:hAnsiTheme="majorHAnsi" w:cstheme="majorBidi"/>
+      <w:color w:val="2F5496" w:themeColor="accent1" w:themeShade="BF"/>
+      <w:sz w:val="26"/>
+      <w:szCs w:val="26"/>
+    </w:rPr>
+  </w:style>
   <w:style w:type="character" w:default="1" w:styleId="DefaultParagraphFont">
     <w:name w:val="Default Paragraph Font"/>
     <w:uiPriority w:val="1"/>
@@ -19693,6 +20212,41 @@
     <w:name w:val="numeric"/>
     <w:basedOn w:val="DefaultParagraphFont"/>
     <w:rsid w:val="00BE5C9D"/>
+  </w:style>
+  <w:style w:type="paragraph" w:styleId="ListParagraph">
+    <w:name w:val="List Paragraph"/>
+    <w:basedOn w:val="Normal"/>
+    <w:uiPriority w:val="34"/>
+    <w:qFormat/>
+    <w:rsid w:val="008F068B"/>
+    <w:pPr>
+      <w:ind w:left="720"/>
+      <w:contextualSpacing/>
+    </w:pPr>
+  </w:style>
+  <w:style w:type="character" w:styleId="Hyperlink">
+    <w:name w:val="Hyperlink"/>
+    <w:basedOn w:val="DefaultParagraphFont"/>
+    <w:uiPriority w:val="99"/>
+    <w:unhideWhenUsed/>
+    <w:rsid w:val="00D648D1"/>
+    <w:rPr>
+      <w:color w:val="0563C1" w:themeColor="hyperlink"/>
+      <w:u w:val="single"/>
+    </w:rPr>
+  </w:style>
+  <w:style w:type="character" w:customStyle="1" w:styleId="Heading2Char">
+    <w:name w:val="Heading 2 Char"/>
+    <w:basedOn w:val="DefaultParagraphFont"/>
+    <w:link w:val="Heading2"/>
+    <w:uiPriority w:val="9"/>
+    <w:rsid w:val="00703377"/>
+    <w:rPr>
+      <w:rFonts w:asciiTheme="majorHAnsi" w:eastAsiaTheme="majorEastAsia" w:hAnsiTheme="majorHAnsi" w:cstheme="majorBidi"/>
+      <w:color w:val="2F5496" w:themeColor="accent1" w:themeShade="BF"/>
+      <w:sz w:val="26"/>
+      <w:szCs w:val="26"/>
+    </w:rPr>
   </w:style>
 </w:styles>
 </file>

</xml_diff>

<commit_message>
Updated Intro and EDA
</commit_message>
<xml_diff>
--- a/Housing Prices.docx
+++ b/Housing Prices.docx
@@ -20,40 +20,178 @@
     </w:p>
     <w:p>
       <w:r>
-        <w:t>Many factors affect housing prices</w:t>
+        <w:t>Traditionally, estimating the sale price of a house is based on a rough comparison to similar</w:t>
+      </w:r>
+      <w:r>
+        <w:t xml:space="preserve"> houses on the market</w:t>
       </w:r>
       <w:r>
         <w:t xml:space="preserve">. </w:t>
       </w:r>
       <w:r>
-        <w:t xml:space="preserve">In fact, there are so many variables that affect housing prices, it can be difficult to know if a specific variable is important for a specific house in a specific neighborhood. </w:t>
-      </w:r>
-      <w:r>
-        <w:t>Even more difficult is predicting average home prices based on these variables alone. But with</w:t>
-      </w:r>
-      <w:r>
-        <w:t xml:space="preserve"> the correct</w:t>
-      </w:r>
-      <w:r>
-        <w:t xml:space="preserve"> statistical model</w:t>
-      </w:r>
-      <w:r>
-        <w:t xml:space="preserve">, </w:t>
-      </w:r>
-      <w:r>
-        <w:t xml:space="preserve">the latter question </w:t>
-      </w:r>
-      <w:r>
-        <w:t>reduces</w:t>
-      </w:r>
-      <w:r>
-        <w:t xml:space="preserve"> to a </w:t>
-      </w:r>
-      <w:r>
-        <w:t>simple</w:t>
-      </w:r>
-      <w:r>
-        <w:t xml:space="preserve"> formula.</w:t>
+        <w:t>But</w:t>
+      </w:r>
+      <w:r>
+        <w:t>,</w:t>
+      </w:r>
+      <w:r>
+        <w:t xml:space="preserve"> what if the</w:t>
+      </w:r>
+      <w:r>
+        <w:t xml:space="preserve">re is a better way to predict </w:t>
+      </w:r>
+      <w:r>
+        <w:t>the sale p</w:t>
+      </w:r>
+      <w:r>
+        <w:t>rice of</w:t>
+      </w:r>
+      <w:r>
+        <w:t xml:space="preserve"> a house?  </w:t>
+      </w:r>
+      <w:r>
+        <w:t xml:space="preserve">Many </w:t>
+      </w:r>
+      <w:r>
+        <w:t xml:space="preserve">measurable </w:t>
+      </w:r>
+      <w:r>
+        <w:t>factors affect housing prices</w:t>
+      </w:r>
+      <w:r>
+        <w:t xml:space="preserve">. </w:t>
+      </w:r>
+      <w:r>
+        <w:t xml:space="preserve">While a large list of variables is not useful for making a prediction, the use of these variables in a statistical model provides an easy and </w:t>
+      </w:r>
+      <w:r>
+        <w:t>accurate way to answer the latter question.</w:t>
+      </w:r>
+    </w:p>
+    <w:p/>
+    <w:p>
+      <w:r>
+        <w:t xml:space="preserve">This project will compare </w:t>
+      </w:r>
+      <w:r>
+        <w:t xml:space="preserve">different </w:t>
+      </w:r>
+      <w:r>
+        <w:t xml:space="preserve">linear regression </w:t>
+      </w:r>
+      <w:r>
+        <w:t>models that can help buyer</w:t>
+      </w:r>
+      <w:r>
+        <w:t>s</w:t>
+      </w:r>
+      <w:r>
+        <w:t>, s</w:t>
+      </w:r>
+      <w:r>
+        <w:t xml:space="preserve">ellers, and real estate agents predict </w:t>
+      </w:r>
+      <w:r>
+        <w:t>th</w:t>
+      </w:r>
+      <w:r>
+        <w:t>e sale price</w:t>
+      </w:r>
+      <w:r>
+        <w:t>s</w:t>
+      </w:r>
+      <w:r>
+        <w:t xml:space="preserve"> of different homes</w:t>
+      </w:r>
+      <w:r>
+        <w:t xml:space="preserve"> in Ames, Iowa</w:t>
+      </w:r>
+      <w:r>
+        <w:t>. The data used to build these models includes a non-random sample of homes from Ames, Iowa. Thus, the scope of the predictions of ho</w:t>
+      </w:r>
+      <w:r>
+        <w:t>using prices is restricted to houses</w:t>
+      </w:r>
+      <w:r>
+        <w:t xml:space="preserve"> within the neighborhoods included in the dataset. While the scope of inference is limited, these models </w:t>
+      </w:r>
+      <w:r>
+        <w:t>may</w:t>
+      </w:r>
+      <w:r>
+        <w:t xml:space="preserve"> provide a framework for predictive mod</w:t>
+      </w:r>
+      <w:r>
+        <w:t>eling in other housing markets.</w:t>
+      </w:r>
+    </w:p>
+    <w:p/>
+    <w:p>
+      <w:r>
+        <w:t>This project</w:t>
+      </w:r>
+      <w:r>
+        <w:t xml:space="preserve"> uses multiple linear regression and model selection techniques to build </w:t>
+      </w:r>
+      <w:r>
+        <w:t xml:space="preserve">6 </w:t>
+      </w:r>
+      <w:r>
+        <w:t>models</w:t>
+      </w:r>
+      <w:r>
+        <w:t xml:space="preserve">. </w:t>
+      </w:r>
+      <w:r>
+        <w:t>The first 3 competing models are</w:t>
+      </w:r>
+      <w:r>
+        <w:t xml:space="preserve"> optimized</w:t>
+      </w:r>
+      <w:r>
+        <w:t xml:space="preserve"> </w:t>
+      </w:r>
+      <w:r>
+        <w:t>for easy consumption and interpretation</w:t>
+      </w:r>
+      <w:r>
+        <w:t xml:space="preserve"> by parties working in the home marketplace. </w:t>
+      </w:r>
+      <w:r>
+        <w:t>The next</w:t>
+      </w:r>
+      <w:r>
+        <w:t xml:space="preserve"> 3 competing models </w:t>
+      </w:r>
+      <w:r>
+        <w:t>are optimized for</w:t>
+      </w:r>
+      <w:r>
+        <w:t xml:space="preserve"> greatest predictive power</w:t>
+      </w:r>
+      <w:r>
+        <w:t>,</w:t>
+      </w:r>
+      <w:r>
+        <w:t xml:space="preserve"> </w:t>
+      </w:r>
+      <w:r>
+        <w:t>possibly containing</w:t>
+      </w:r>
+      <w:r>
+        <w:t xml:space="preserve"> much more </w:t>
+      </w:r>
+      <w:r>
+        <w:t xml:space="preserve">variables and </w:t>
+      </w:r>
+      <w:r>
+        <w:t xml:space="preserve">complex </w:t>
+      </w:r>
+      <w:r>
+        <w:t>interactions and effects</w:t>
+      </w:r>
+      <w:r>
+        <w:t>.</w:t>
       </w:r>
     </w:p>
     <w:p>
@@ -66,18 +204,22 @@
     </w:p>
     <w:p>
       <w:r>
-        <w:t xml:space="preserve">Using data provided by </w:t>
-      </w:r>
-      <w:proofErr w:type="spellStart"/>
-      <w:r>
-        <w:t>Kaggle</w:t>
-      </w:r>
-      <w:proofErr w:type="spellEnd"/>
-      <w:r>
-        <w:t xml:space="preserve"> for free </w:t>
-      </w:r>
-      <w:r>
-        <w:t xml:space="preserve">at </w:t>
+        <w:t>The Ames, Iowa housing data set was published by Dean De Co</w:t>
+      </w:r>
+      <w:r>
+        <w:t>ck</w:t>
+      </w:r>
+      <w:r>
+        <w:t xml:space="preserve"> in the </w:t>
+      </w:r>
+      <w:r>
+        <w:rPr>
+          <w:i/>
+        </w:rPr>
+        <w:t xml:space="preserve">Journal of Statistics Education, </w:t>
+      </w:r>
+      <w:r>
+        <w:t xml:space="preserve">Volume 19, Number (3) (2011). This data was accessed via Kaggle for free at </w:t>
       </w:r>
       <w:hyperlink r:id="rId7" w:history="1">
         <w:r>
@@ -88,18 +230,7 @@
         </w:r>
       </w:hyperlink>
       <w:r>
-        <w:t xml:space="preserve"> the analysis</w:t>
-      </w:r>
-      <w:r>
-        <w:t xml:space="preserve"> </w:t>
-      </w:r>
-      <w:proofErr w:type="gramStart"/>
-      <w:r>
-        <w:t>The</w:t>
-      </w:r>
-      <w:proofErr w:type="gramEnd"/>
-      <w:r>
-        <w:t xml:space="preserve"> data contains</w:t>
+        <w:t>. The data contains</w:t>
       </w:r>
       <w:r>
         <w:t xml:space="preserve"> 79 explanatory variables</w:t>
@@ -129,10 +260,7 @@
         </w:numPr>
       </w:pPr>
       <w:r>
-        <w:t>T</w:t>
-      </w:r>
-      <w:r>
-        <w:t>rain</w:t>
+        <w:t>Train</w:t>
       </w:r>
       <w:r>
         <w:t xml:space="preserve"> data set</w:t>
@@ -144,7 +272,10 @@
         <w:t>observations</w:t>
       </w:r>
       <w:r>
-        <w:t xml:space="preserve"> and 81 columns</w:t>
+        <w:t xml:space="preserve"> and 81 </w:t>
+      </w:r>
+      <w:r>
+        <w:t>variables</w:t>
       </w:r>
     </w:p>
     <w:p>
@@ -156,69 +287,2573 @@
         </w:numPr>
       </w:pPr>
       <w:r>
+        <w:t>Test</w:t>
+      </w:r>
+      <w:r>
+        <w:t xml:space="preserve"> data set</w:t>
+      </w:r>
+      <w:r>
+        <w:t xml:space="preserve"> has 1459 </w:t>
+      </w:r>
+      <w:r>
+        <w:t>observations</w:t>
+      </w:r>
+      <w:r>
+        <w:t xml:space="preserve"> 80 </w:t>
+      </w:r>
+      <w:r>
+        <w:t>variables</w:t>
+      </w:r>
+    </w:p>
+    <w:p/>
+    <w:p>
+      <w:r>
+        <w:t>A</w:t>
+      </w:r>
+      <w:r>
+        <w:t xml:space="preserve"> complete list of the defined variable abbreviations can be found at </w:t>
+      </w:r>
+      <w:hyperlink r:id="rId8" w:history="1">
+        <w:r>
+          <w:rPr>
+            <w:rStyle w:val="Hyperlink"/>
+          </w:rPr>
+          <w:t>https://ww2.amstat.org/publications/jse/v19n3/decock/datadocumentation.txt</w:t>
+        </w:r>
+      </w:hyperlink>
+      <w:r>
+        <w:t xml:space="preserve">. </w:t>
+      </w:r>
+    </w:p>
+    <w:p/>
+    <w:p>
+      <w:pPr>
+        <w:pStyle w:val="Heading1"/>
+      </w:pPr>
+      <w:r>
+        <w:t>Exploratory Data Analysis</w:t>
+      </w:r>
+      <w:r>
+        <w:t xml:space="preserve"> (EDA)</w:t>
+      </w:r>
+    </w:p>
+    <w:p>
+      <w:r>
+        <w:t>The first step in building a</w:t>
+      </w:r>
+      <w:r>
+        <w:t xml:space="preserve"> simple</w:t>
+      </w:r>
+      <w:r>
+        <w:t xml:space="preserve"> or complex </w:t>
+      </w:r>
+      <w:r>
+        <w:t>model</w:t>
+      </w:r>
+      <w:r>
+        <w:t xml:space="preserve"> is expl</w:t>
+      </w:r>
+      <w:r>
+        <w:t>oring the data.</w:t>
+      </w:r>
+      <w:r>
+        <w:t xml:space="preserve"> </w:t>
+      </w:r>
+      <w:r>
+        <w:t>The primary goal of EDA is determining if the explanatory and response variables meet the assumptions of multiple linear regression. This includes looking for n</w:t>
+      </w:r>
+      <w:r>
+        <w:t>ormality in the data, variables that need transformation, averages, high leverage and high influence points.  We will be focusi</w:t>
+      </w:r>
+      <w:r>
+        <w:t>ng mainly on the EDA completed o</w:t>
+      </w:r>
+      <w:r>
+        <w:t>n question number 1.</w:t>
+      </w:r>
+    </w:p>
+    <w:p/>
+    <w:p>
+      <w:r>
+        <w:t>These</w:t>
+      </w:r>
+      <w:r>
+        <w:t xml:space="preserve"> data </w:t>
+      </w:r>
+      <w:r>
+        <w:t>are best seen with</w:t>
+      </w:r>
+      <w:r>
+        <w:t xml:space="preserve"> scat</w:t>
+      </w:r>
+      <w:r>
+        <w:t xml:space="preserve">terplots of the sale price against </w:t>
+      </w:r>
+      <w:r>
+        <w:t>all</w:t>
+      </w:r>
+      <w:r>
+        <w:t xml:space="preserve"> the </w:t>
+      </w:r>
+      <w:r>
+        <w:t>numeric</w:t>
+      </w:r>
+      <w:r>
+        <w:t xml:space="preserve"> explanatory</w:t>
+      </w:r>
+      <w:r>
+        <w:t xml:space="preserve"> variab</w:t>
+      </w:r>
+      <w:r>
+        <w:t>les</w:t>
+      </w:r>
+      <w:r>
+        <w:t>. This can visually indicate linear relationships</w:t>
+      </w:r>
+      <w:r>
+        <w:t xml:space="preserve"> </w:t>
+      </w:r>
+      <w:r>
+        <w:rPr>
+          <w:highlight w:val="yellow"/>
+        </w:rPr>
+        <w:t>(Fig. 1</w:t>
+      </w:r>
+      <w:r>
+        <w:rPr>
+          <w:highlight w:val="yellow"/>
+        </w:rPr>
+        <w:t>)</w:t>
+      </w:r>
+      <w:r>
+        <w:t xml:space="preserve">. </w:t>
+      </w:r>
+      <w:r>
         <w:t>T</w:t>
       </w:r>
       <w:r>
-        <w:t>est</w:t>
-      </w:r>
-      <w:r>
-        <w:t xml:space="preserve"> data set</w:t>
-      </w:r>
-      <w:r>
-        <w:t xml:space="preserve"> has 1459 </w:t>
-      </w:r>
-      <w:r>
-        <w:t>observations</w:t>
-      </w:r>
-      <w:r>
-        <w:t xml:space="preserve"> 80 columns</w:t>
-      </w:r>
-    </w:p>
-    <w:p>
-      <w:pPr>
-        <w:pStyle w:val="Heading1"/>
-      </w:pPr>
-      <w:r>
-        <w:t>Exploratory Data Analysis</w:t>
-      </w:r>
-    </w:p>
-    <w:p>
-      <w:r>
-        <w:t>Histograms and scatterplots of explanatory variables were used to find those eligible for transformation and those showing potential for a significant relationship with the response variable.</w:t>
-      </w:r>
-    </w:p>
-    <w:p>
-      <w:pPr>
-        <w:pStyle w:val="Heading1"/>
-      </w:pPr>
-      <w:r>
-        <w:t>Analysis of Question 1</w:t>
-      </w:r>
-    </w:p>
-    <w:p>
-      <w:r>
-        <w:t xml:space="preserve">Create </w:t>
-      </w:r>
-      <w:r>
-        <w:t>a valid model</w:t>
-      </w:r>
-      <w:r>
-        <w:t xml:space="preserve"> </w:t>
-      </w:r>
-      <w:r>
-        <w:t>to facilitate the easy interpretation of parameters for use in helping real estate agents, contractors and prospective buyers gain insight into the important factors that influence housing prices in Ames, Iowa.</w:t>
+        <w:t xml:space="preserve">he </w:t>
+      </w:r>
+      <w:r>
+        <w:t xml:space="preserve">distribution of </w:t>
+      </w:r>
+      <w:r>
+        <w:t>sale price</w:t>
+      </w:r>
+      <w:r>
+        <w:t xml:space="preserve"> is not normal,</w:t>
+      </w:r>
+      <w:r>
+        <w:t xml:space="preserve"> </w:t>
+      </w:r>
+      <w:r>
+        <w:t xml:space="preserve">but can be rectified with a transformation. The simple models used both square root </w:t>
+      </w:r>
+      <w:r>
+        <w:lastRenderedPageBreak/>
+        <w:t>and logarithmic transformations</w:t>
+      </w:r>
+      <w:r>
+        <w:t xml:space="preserve">.  </w:t>
+      </w:r>
+      <w:r>
+        <w:t>These transformations corrected most of the non-linear issues, the effects of any remaining deviation from linearity should be obviated by the number of observations. P</w:t>
+      </w:r>
+      <w:r>
+        <w:t>air-wise scatter plots</w:t>
+      </w:r>
+      <w:r>
+        <w:t xml:space="preserve"> of the data</w:t>
+      </w:r>
+      <w:r>
+        <w:t xml:space="preserve"> </w:t>
+      </w:r>
+      <w:r>
+        <w:t>are also</w:t>
+      </w:r>
+      <w:r>
+        <w:t xml:space="preserve"> useful for finding explanatory variables that need transformation and expl</w:t>
+      </w:r>
+      <w:r>
+        <w:t>anatory variables that exhibit collinearity.</w:t>
       </w:r>
       <w:bookmarkStart w:id="0" w:name="_GoBack"/>
       <w:bookmarkEnd w:id="0"/>
     </w:p>
     <w:p>
+      <w:r>
+        <w:rPr>
+          <w:noProof/>
+        </w:rPr>
+        <w:drawing>
+          <wp:inline distT="0" distB="0" distL="0" distR="0" wp14:anchorId="2289EF79" wp14:editId="61BABFB2">
+            <wp:extent cx="6153150" cy="5047921"/>
+            <wp:effectExtent l="0" t="0" r="0" b="635"/>
+            <wp:docPr id="4" name="Picture 4"/>
+            <wp:cNvGraphicFramePr>
+              <a:graphicFrameLocks xmlns:a="http://schemas.openxmlformats.org/drawingml/2006/main" noChangeAspect="1"/>
+            </wp:cNvGraphicFramePr>
+            <a:graphic xmlns:a="http://schemas.openxmlformats.org/drawingml/2006/main">
+              <a:graphicData uri="http://schemas.openxmlformats.org/drawingml/2006/picture">
+                <pic:pic xmlns:pic="http://schemas.openxmlformats.org/drawingml/2006/picture">
+                  <pic:nvPicPr>
+                    <pic:cNvPr id="1" name=""/>
+                    <pic:cNvPicPr/>
+                  </pic:nvPicPr>
+                  <pic:blipFill rotWithShape="1">
+                    <a:blip r:embed="rId9"/>
+                    <a:srcRect l="12973" t="15806" r="61932" b="11393"/>
+                    <a:stretch/>
+                  </pic:blipFill>
+                  <pic:spPr bwMode="auto">
+                    <a:xfrm>
+                      <a:off x="0" y="0"/>
+                      <a:ext cx="6162020" cy="5055197"/>
+                    </a:xfrm>
+                    <a:prstGeom prst="rect">
+                      <a:avLst/>
+                    </a:prstGeom>
+                    <a:ln>
+                      <a:noFill/>
+                    </a:ln>
+                    <a:extLst>
+                      <a:ext uri="{53640926-AAD7-44D8-BBD7-CCE9431645EC}">
+                        <a14:shadowObscured xmlns:a14="http://schemas.microsoft.com/office/drawing/2010/main"/>
+                      </a:ext>
+                    </a:extLst>
+                  </pic:spPr>
+                </pic:pic>
+              </a:graphicData>
+            </a:graphic>
+          </wp:inline>
+        </w:drawing>
+      </w:r>
+    </w:p>
+    <w:p/>
+    <w:p>
+      <w:r>
+        <w:t>Next, we ran used a the PROC MEAN function in SAS to find the average sale price of the train data set. This average is useful to potentially replace extreme sale price values.</w:t>
+      </w:r>
+    </w:p>
+    <w:p/>
+    <w:p>
+      <w:r>
+        <w:t>Finally, the PROC FREQ function was used to gain understanding of the qualitative variables. Variables with a large number of missing value</w:t>
+      </w:r>
+      <w:r>
+        <w:t>s or a large majority of observations in a single</w:t>
+      </w:r>
+      <w:r>
+        <w:t xml:space="preserve"> category were </w:t>
+      </w:r>
+      <w:r>
+        <w:t xml:space="preserve">considered to be left out of the model. </w:t>
+      </w:r>
+    </w:p>
+    <w:p>
+      <w:pPr>
+        <w:pStyle w:val="Heading1"/>
+      </w:pPr>
+      <w:r>
+        <w:t>Analysis of Question 1</w:t>
+      </w:r>
+    </w:p>
+    <w:p>
+      <w:r>
+        <w:t xml:space="preserve">The goal of question one was to create </w:t>
+      </w:r>
+      <w:r>
+        <w:t>a valid model</w:t>
+      </w:r>
+      <w:r>
+        <w:t xml:space="preserve"> </w:t>
+      </w:r>
+      <w:r>
+        <w:t>to facilitate the easy interpretation of parameters for use in helping real estate agents, contractors and prospective buyers gain insight into the important factors that influence housing prices in Ames, Iowa.</w:t>
+      </w:r>
+    </w:p>
+    <w:p/>
+    <w:p>
       <w:pPr>
         <w:pStyle w:val="Heading2"/>
       </w:pPr>
       <w:r>
+        <w:lastRenderedPageBreak/>
         <w:t>Model Selection</w:t>
       </w:r>
     </w:p>
+    <w:p/>
+    <w:p>
+      <w:pPr>
+        <w:pStyle w:val="Heading3"/>
+        <w:ind w:firstLine="720"/>
+      </w:pPr>
+      <w:r>
+        <w:t>Type of Selection</w:t>
+      </w:r>
+    </w:p>
+    <w:p>
+      <w:pPr>
+        <w:ind w:left="720"/>
+      </w:pPr>
+      <w:r>
+        <w:t>1.</w:t>
+      </w:r>
+      <w:r>
+        <w:t xml:space="preserve">Model </w:t>
+      </w:r>
+      <w:r>
+        <w:t xml:space="preserve">one </w:t>
+      </w:r>
+      <w:r>
+        <w:t xml:space="preserve">was developed by using </w:t>
+      </w:r>
+      <w:r>
+        <w:t>the forward automatic selection with a limited number of variable</w:t>
+      </w:r>
+      <w:r>
+        <w:t>s.  T</w:t>
+      </w:r>
+      <w:r>
+        <w:t xml:space="preserve">he </w:t>
+      </w:r>
+      <w:r>
+        <w:t xml:space="preserve">square root transformation </w:t>
+      </w:r>
+      <w:r>
+        <w:t xml:space="preserve">was used </w:t>
+      </w:r>
+      <w:r>
+        <w:t xml:space="preserve">on sales prices to help with the non-normality of the distribution.  The first step </w:t>
+      </w:r>
+      <w:r>
+        <w:t>PROC SGSCATTER</w:t>
+      </w:r>
+      <w:r>
+        <w:t xml:space="preserve"> </w:t>
+      </w:r>
+      <w:r>
+        <w:t xml:space="preserve">was used </w:t>
+      </w:r>
+      <w:r>
+        <w:t xml:space="preserve">to get a matrix of the numeric variables, which </w:t>
+      </w:r>
+      <w:r>
+        <w:t xml:space="preserve">was </w:t>
+      </w:r>
+      <w:proofErr w:type="spellStart"/>
+      <w:r>
+        <w:t>analyized</w:t>
+      </w:r>
+      <w:proofErr w:type="spellEnd"/>
+      <w:r>
+        <w:t xml:space="preserve"> to pick the variables</w:t>
+      </w:r>
+      <w:r>
+        <w:t xml:space="preserve"> that looked like they were related to the houses sale </w:t>
+      </w:r>
+      <w:r>
+        <w:t>price.  Next the categorical variables were chosen based on intuition while limiting them to no more than five, three were ultimately chosen.  Then the variables ran through PROC</w:t>
+      </w:r>
+      <w:r>
+        <w:t xml:space="preserve"> GLM</w:t>
+      </w:r>
+      <w:r>
+        <w:t>SELECT forward selection using 5 fold cross-validation and CV as the reason for stop.  Then the numeric variables were run through PRC REG to check the VIF rating, which displayed no collinearity.  Then the complete model ran the training data was sent through PROC GLM to check the F-Statistic and P-value to ensure none to the slopes were statistically zero, which it all passed.  Finally, all the test data was run through PROC GLM to get the prediction results from the model.</w:t>
+      </w:r>
+    </w:p>
+    <w:p>
+      <w:pPr>
+        <w:ind w:left="720"/>
+      </w:pPr>
+    </w:p>
+    <w:p>
+      <w:pPr>
+        <w:pStyle w:val="ListParagraph"/>
+      </w:pPr>
+      <w:r>
+        <w:t>2.</w:t>
+      </w:r>
+      <w:r>
+        <w:t xml:space="preserve"> </w:t>
+      </w:r>
+      <w:r>
+        <w:t xml:space="preserve">Model two was developed by using the LASSO automatic selection with a limited number of variables.  The square root transformation was used on sales prices to help with the non-normality of the distribution.  The model was more inclusive than model one but was run through the same process as model one, list again in this paragraph. The first step proc </w:t>
+      </w:r>
+      <w:proofErr w:type="spellStart"/>
+      <w:r>
+        <w:t>sgscatter</w:t>
+      </w:r>
+      <w:proofErr w:type="spellEnd"/>
+      <w:r>
+        <w:t xml:space="preserve"> was used to get a matrix of the numeric variables, which was </w:t>
+      </w:r>
+      <w:proofErr w:type="spellStart"/>
+      <w:r>
+        <w:t>analyized</w:t>
+      </w:r>
+      <w:proofErr w:type="spellEnd"/>
+      <w:r>
+        <w:t xml:space="preserve"> to pick the variables that looked like they were related to the houses sale price.  Next the categorical variables were chosen based on intuition while limiting them to no more than five, three were ultimately chosen.  Then the variables ran through PROC</w:t>
+      </w:r>
+      <w:r>
+        <w:t xml:space="preserve"> GLM</w:t>
+      </w:r>
+      <w:r>
+        <w:t>SELECT forward selection using 5 fold cross-validation and CV as the reason for stop.  Then the numeric variables were run through PRC REG to check the VIF rating, which displayed no collinearity.  Then the complete model ran the training data was sent through PROC GLM to check the F-Statistic and P-value to ensure none to the slopes were statistically zero, which it all passed.  Finally, all the test data was run through PROC GLM to get the prediction results from the model.</w:t>
+      </w:r>
+    </w:p>
+    <w:p/>
+    <w:p>
+      <w:pPr>
+        <w:ind w:left="720"/>
+      </w:pPr>
+      <w:r>
+        <w:t xml:space="preserve">3. Model three was </w:t>
+      </w:r>
+      <w:r>
+        <w:t>selected using a manual technique and intuition</w:t>
+      </w:r>
+      <w:r>
+        <w:t xml:space="preserve"> and a </w:t>
+      </w:r>
+      <w:proofErr w:type="spellStart"/>
+      <w:r>
+        <w:t>logarthimic</w:t>
+      </w:r>
+      <w:proofErr w:type="spellEnd"/>
+      <w:r>
+        <w:t xml:space="preserve"> transformation on the </w:t>
+      </w:r>
+      <w:proofErr w:type="spellStart"/>
+      <w:r>
+        <w:t>Saleprice</w:t>
+      </w:r>
+      <w:proofErr w:type="spellEnd"/>
+      <w:r>
+        <w:t xml:space="preserve">. First, PROC REG function was used to create a model with all quantitative variables. The variance inflation factor (VIF) parameter was used to eliminate variables that showed large collinearity. Next, the resulting quantitative model was combined with a pared down number of qualitative variables. </w:t>
+      </w:r>
+      <w:r>
+        <w:t>Manual backward selection was employed. Variables with non-significant coefficients were removed first and the adjusted R</w:t>
+      </w:r>
+      <w:r>
+        <w:rPr>
+          <w:vertAlign w:val="superscript"/>
+        </w:rPr>
+        <w:t>2</w:t>
+      </w:r>
+      <w:r>
+        <w:t xml:space="preserve"> value was observed after each removal. Optimization was based primarily on maximizing R</w:t>
+      </w:r>
+      <w:r>
+        <w:rPr>
+          <w:vertAlign w:val="superscript"/>
+        </w:rPr>
+        <w:t>2</w:t>
+      </w:r>
+      <w:r>
+        <w:t xml:space="preserve"> value and minimizing adjusted R</w:t>
+      </w:r>
+      <w:r>
+        <w:rPr>
+          <w:vertAlign w:val="superscript"/>
+        </w:rPr>
+        <w:t>2</w:t>
+      </w:r>
+      <w:r>
+        <w:t xml:space="preserve"> value penalty.</w:t>
+      </w:r>
+    </w:p>
+    <w:p>
+      <w:pPr>
+        <w:ind w:left="720"/>
+      </w:pPr>
+    </w:p>
+    <w:p>
+      <w:pPr>
+        <w:pStyle w:val="Heading3"/>
+        <w:ind w:firstLine="720"/>
+      </w:pPr>
+      <w:r>
+        <w:lastRenderedPageBreak/>
+        <w:t>Checking Assumptions</w:t>
+      </w:r>
+    </w:p>
+    <w:p>
+      <w:r>
+        <w:tab/>
+        <w:t>1.</w:t>
+      </w:r>
+      <w:r>
+        <w:rPr>
+          <w:noProof/>
+        </w:rPr>
+        <w:t xml:space="preserve"> </w:t>
+      </w:r>
+      <w:r>
+        <w:rPr>
+          <w:noProof/>
+        </w:rPr>
+        <w:drawing>
+          <wp:inline distT="0" distB="0" distL="0" distR="0" wp14:anchorId="53897444" wp14:editId="5B016EB9">
+            <wp:extent cx="4390390" cy="2895600"/>
+            <wp:effectExtent l="0" t="0" r="0" b="0"/>
+            <wp:docPr id="1" name="Picture 1"/>
+            <wp:cNvGraphicFramePr>
+              <a:graphicFrameLocks xmlns:a="http://schemas.openxmlformats.org/drawingml/2006/main" noChangeAspect="1"/>
+            </wp:cNvGraphicFramePr>
+            <a:graphic xmlns:a="http://schemas.openxmlformats.org/drawingml/2006/main">
+              <a:graphicData uri="http://schemas.openxmlformats.org/drawingml/2006/picture">
+                <pic:pic xmlns:pic="http://schemas.openxmlformats.org/drawingml/2006/picture">
+                  <pic:nvPicPr>
+                    <pic:cNvPr id="1" name=""/>
+                    <pic:cNvPicPr/>
+                  </pic:nvPicPr>
+                  <pic:blipFill rotWithShape="1">
+                    <a:blip r:embed="rId10"/>
+                    <a:srcRect l="71673" t="39630" r="8832" b="14903"/>
+                    <a:stretch/>
+                  </pic:blipFill>
+                  <pic:spPr bwMode="auto">
+                    <a:xfrm>
+                      <a:off x="0" y="0"/>
+                      <a:ext cx="4399443" cy="2901571"/>
+                    </a:xfrm>
+                    <a:prstGeom prst="rect">
+                      <a:avLst/>
+                    </a:prstGeom>
+                    <a:ln>
+                      <a:noFill/>
+                    </a:ln>
+                    <a:extLst>
+                      <a:ext uri="{53640926-AAD7-44D8-BBD7-CCE9431645EC}">
+                        <a14:shadowObscured xmlns:a14="http://schemas.microsoft.com/office/drawing/2010/main"/>
+                      </a:ext>
+                    </a:extLst>
+                  </pic:spPr>
+                </pic:pic>
+              </a:graphicData>
+            </a:graphic>
+          </wp:inline>
+        </w:drawing>
+      </w:r>
+    </w:p>
+    <w:p/>
+    <w:p>
+      <w:r>
+        <w:tab/>
+        <w:t>2.</w:t>
+      </w:r>
+      <w:r>
+        <w:rPr>
+          <w:noProof/>
+        </w:rPr>
+        <w:t xml:space="preserve"> </w:t>
+      </w:r>
+      <w:r>
+        <w:rPr>
+          <w:noProof/>
+        </w:rPr>
+        <w:drawing>
+          <wp:inline distT="0" distB="0" distL="0" distR="0" wp14:anchorId="0BD14205" wp14:editId="3669F0F4">
+            <wp:extent cx="4486275" cy="2828925"/>
+            <wp:effectExtent l="0" t="0" r="0" b="9525"/>
+            <wp:docPr id="2" name="Picture 2"/>
+            <wp:cNvGraphicFramePr>
+              <a:graphicFrameLocks xmlns:a="http://schemas.openxmlformats.org/drawingml/2006/main" noChangeAspect="1"/>
+            </wp:cNvGraphicFramePr>
+            <a:graphic xmlns:a="http://schemas.openxmlformats.org/drawingml/2006/main">
+              <a:graphicData uri="http://schemas.openxmlformats.org/drawingml/2006/picture">
+                <pic:pic xmlns:pic="http://schemas.openxmlformats.org/drawingml/2006/picture">
+                  <pic:nvPicPr>
+                    <pic:cNvPr id="1" name=""/>
+                    <pic:cNvPicPr/>
+                  </pic:nvPicPr>
+                  <pic:blipFill rotWithShape="1">
+                    <a:blip r:embed="rId11"/>
+                    <a:srcRect l="71609" t="41140" r="8760" b="15087"/>
+                    <a:stretch/>
+                  </pic:blipFill>
+                  <pic:spPr bwMode="auto">
+                    <a:xfrm>
+                      <a:off x="0" y="0"/>
+                      <a:ext cx="4491376" cy="2832142"/>
+                    </a:xfrm>
+                    <a:prstGeom prst="rect">
+                      <a:avLst/>
+                    </a:prstGeom>
+                    <a:ln>
+                      <a:noFill/>
+                    </a:ln>
+                    <a:extLst>
+                      <a:ext uri="{53640926-AAD7-44D8-BBD7-CCE9431645EC}">
+                        <a14:shadowObscured xmlns:a14="http://schemas.microsoft.com/office/drawing/2010/main"/>
+                      </a:ext>
+                    </a:extLst>
+                  </pic:spPr>
+                </pic:pic>
+              </a:graphicData>
+            </a:graphic>
+          </wp:inline>
+        </w:drawing>
+      </w:r>
+    </w:p>
+    <w:p/>
+    <w:p>
+      <w:pPr>
+        <w:pStyle w:val="ListParagraph"/>
+        <w:numPr>
+          <w:ilvl w:val="0"/>
+          <w:numId w:val="1"/>
+        </w:numPr>
+        <w:rPr>
+          <w:noProof/>
+        </w:rPr>
+      </w:pPr>
+      <w:r>
+        <w:rPr>
+          <w:noProof/>
+        </w:rPr>
+        <w:lastRenderedPageBreak/>
+        <w:drawing>
+          <wp:inline distT="0" distB="0" distL="0" distR="0" wp14:anchorId="673A43BB" wp14:editId="1172ABFA">
+            <wp:extent cx="4991100" cy="3221650"/>
+            <wp:effectExtent l="0" t="0" r="0" b="0"/>
+            <wp:docPr id="3" name="Picture 3"/>
+            <wp:cNvGraphicFramePr>
+              <a:graphicFrameLocks xmlns:a="http://schemas.openxmlformats.org/drawingml/2006/main" noChangeAspect="1"/>
+            </wp:cNvGraphicFramePr>
+            <a:graphic xmlns:a="http://schemas.openxmlformats.org/drawingml/2006/main">
+              <a:graphicData uri="http://schemas.openxmlformats.org/drawingml/2006/picture">
+                <pic:pic xmlns:pic="http://schemas.openxmlformats.org/drawingml/2006/picture">
+                  <pic:nvPicPr>
+                    <pic:cNvPr id="1" name=""/>
+                    <pic:cNvPicPr/>
+                  </pic:nvPicPr>
+                  <pic:blipFill rotWithShape="1">
+                    <a:blip r:embed="rId12"/>
+                    <a:srcRect l="71544" t="39303" r="8712" b="15630"/>
+                    <a:stretch/>
+                  </pic:blipFill>
+                  <pic:spPr bwMode="auto">
+                    <a:xfrm>
+                      <a:off x="0" y="0"/>
+                      <a:ext cx="5004154" cy="3230076"/>
+                    </a:xfrm>
+                    <a:prstGeom prst="rect">
+                      <a:avLst/>
+                    </a:prstGeom>
+                    <a:ln>
+                      <a:noFill/>
+                    </a:ln>
+                    <a:extLst>
+                      <a:ext uri="{53640926-AAD7-44D8-BBD7-CCE9431645EC}">
+                        <a14:shadowObscured xmlns:a14="http://schemas.microsoft.com/office/drawing/2010/main"/>
+                      </a:ext>
+                    </a:extLst>
+                  </pic:spPr>
+                </pic:pic>
+              </a:graphicData>
+            </a:graphic>
+          </wp:inline>
+        </w:drawing>
+      </w:r>
+    </w:p>
+    <w:p>
+      <w:pPr>
+        <w:pStyle w:val="ListParagraph"/>
+      </w:pPr>
+      <w:r>
+        <w:t xml:space="preserve"> </w:t>
+      </w:r>
+      <w:r>
+        <w:t xml:space="preserve">Model three assumptions were checked throughout the model selection. During the exploratory data analysis, the normality of sale price was checked using PROC UNIVARIATE. Sale price had a left skew and required transformation. Normality was also checked during the model building process. The histogram indicated relative normality for the final model. Also, the plot of residuals showed a relative random scatter suggesting equal variance of the error. </w:t>
+      </w:r>
+    </w:p>
+    <w:p/>
+    <w:p>
+      <w:pPr>
+        <w:rPr>
+          <w:rFonts w:asciiTheme="majorHAnsi" w:eastAsiaTheme="majorEastAsia" w:hAnsiTheme="majorHAnsi" w:cstheme="majorBidi"/>
+          <w:color w:val="1F3763" w:themeColor="accent1" w:themeShade="7F"/>
+        </w:rPr>
+      </w:pPr>
+      <w:r>
+        <w:br w:type="page"/>
+      </w:r>
+    </w:p>
+    <w:p>
+      <w:pPr>
+        <w:pStyle w:val="Heading3"/>
+        <w:ind w:firstLine="720"/>
+      </w:pPr>
+      <w:r>
+        <w:lastRenderedPageBreak/>
+        <w:t>Comparing Competing Models</w:t>
+      </w:r>
+    </w:p>
+    <w:tbl>
+      <w:tblPr>
+        <w:tblStyle w:val="TableGrid"/>
+        <w:tblW w:w="8460" w:type="dxa"/>
+        <w:tblInd w:w="625" w:type="dxa"/>
+        <w:tblLayout w:type="fixed"/>
+        <w:tblLook w:val="04A0" w:firstRow="1" w:lastRow="0" w:firstColumn="1" w:lastColumn="0" w:noHBand="0" w:noVBand="1"/>
+      </w:tblPr>
+      <w:tblGrid>
+        <w:gridCol w:w="1692"/>
+        <w:gridCol w:w="1692"/>
+        <w:gridCol w:w="1692"/>
+        <w:gridCol w:w="1692"/>
+        <w:gridCol w:w="1692"/>
+      </w:tblGrid>
+      <w:tr>
+        <w:trPr>
+          <w:trHeight w:val="1155"/>
+        </w:trPr>
+        <w:tc>
+          <w:tcPr>
+            <w:tcW w:w="1692" w:type="dxa"/>
+          </w:tcPr>
+          <w:p>
+            <w:pPr>
+              <w:pStyle w:val="NormalWeb"/>
+              <w:spacing w:before="192" w:beforeAutospacing="0" w:after="192" w:afterAutospacing="0"/>
+              <w:rPr>
+                <w:rFonts w:ascii="Helvetica Neue" w:hAnsi="Helvetica Neue"/>
+                <w:b/>
+                <w:color w:val="555555"/>
+                <w:sz w:val="22"/>
+              </w:rPr>
+            </w:pPr>
+            <w:r>
+              <w:rPr>
+                <w:rFonts w:ascii="Helvetica Neue" w:hAnsi="Helvetica Neue"/>
+                <w:b/>
+                <w:color w:val="555555"/>
+                <w:sz w:val="22"/>
+              </w:rPr>
+              <w:t>Test Set Models</w:t>
+            </w:r>
+          </w:p>
+        </w:tc>
+        <w:tc>
+          <w:tcPr>
+            <w:tcW w:w="1692" w:type="dxa"/>
+          </w:tcPr>
+          <w:p>
+            <w:pPr>
+              <w:pStyle w:val="NormalWeb"/>
+              <w:spacing w:before="192" w:beforeAutospacing="0" w:after="192" w:afterAutospacing="0"/>
+              <w:rPr>
+                <w:rFonts w:ascii="Helvetica Neue" w:hAnsi="Helvetica Neue"/>
+                <w:color w:val="555555"/>
+                <w:sz w:val="22"/>
+              </w:rPr>
+            </w:pPr>
+            <w:r>
+              <w:rPr>
+                <w:rFonts w:ascii="Helvetica Neue" w:hAnsi="Helvetica Neue"/>
+                <w:color w:val="555555"/>
+                <w:sz w:val="22"/>
+              </w:rPr>
+              <w:t>R2</w:t>
+            </w:r>
+          </w:p>
+        </w:tc>
+        <w:tc>
+          <w:tcPr>
+            <w:tcW w:w="1692" w:type="dxa"/>
+          </w:tcPr>
+          <w:p>
+            <w:pPr>
+              <w:pStyle w:val="NormalWeb"/>
+              <w:spacing w:before="192" w:beforeAutospacing="0" w:after="192" w:afterAutospacing="0"/>
+              <w:rPr>
+                <w:rFonts w:ascii="Helvetica Neue" w:hAnsi="Helvetica Neue"/>
+                <w:color w:val="555555"/>
+                <w:sz w:val="22"/>
+              </w:rPr>
+            </w:pPr>
+            <w:r>
+              <w:rPr>
+                <w:rFonts w:ascii="Helvetica Neue" w:hAnsi="Helvetica Neue"/>
+                <w:color w:val="555555"/>
+                <w:sz w:val="22"/>
+              </w:rPr>
+              <w:t>Adjusted R2</w:t>
+            </w:r>
+          </w:p>
+        </w:tc>
+        <w:tc>
+          <w:tcPr>
+            <w:tcW w:w="1692" w:type="dxa"/>
+          </w:tcPr>
+          <w:p>
+            <w:pPr>
+              <w:pStyle w:val="NormalWeb"/>
+              <w:spacing w:before="192" w:beforeAutospacing="0" w:after="192" w:afterAutospacing="0"/>
+              <w:rPr>
+                <w:rFonts w:ascii="Helvetica Neue" w:hAnsi="Helvetica Neue"/>
+                <w:color w:val="555555"/>
+                <w:sz w:val="22"/>
+              </w:rPr>
+            </w:pPr>
+            <w:r>
+              <w:rPr>
+                <w:rFonts w:ascii="Helvetica Neue" w:hAnsi="Helvetica Neue"/>
+                <w:color w:val="555555"/>
+                <w:sz w:val="22"/>
+              </w:rPr>
+              <w:t>PRESS</w:t>
+            </w:r>
+          </w:p>
+        </w:tc>
+        <w:tc>
+          <w:tcPr>
+            <w:tcW w:w="1692" w:type="dxa"/>
+          </w:tcPr>
+          <w:p>
+            <w:pPr>
+              <w:pStyle w:val="NormalWeb"/>
+              <w:spacing w:before="192" w:beforeAutospacing="0" w:after="192" w:afterAutospacing="0"/>
+              <w:rPr>
+                <w:rFonts w:ascii="Helvetica Neue" w:hAnsi="Helvetica Neue"/>
+                <w:color w:val="555555"/>
+                <w:sz w:val="22"/>
+              </w:rPr>
+            </w:pPr>
+            <w:r>
+              <w:rPr>
+                <w:rFonts w:ascii="Helvetica Neue" w:hAnsi="Helvetica Neue"/>
+                <w:color w:val="555555"/>
+                <w:sz w:val="22"/>
+              </w:rPr>
+              <w:t xml:space="preserve">Kaggle </w:t>
+            </w:r>
+          </w:p>
+          <w:p>
+            <w:pPr>
+              <w:pStyle w:val="NormalWeb"/>
+              <w:spacing w:before="192" w:beforeAutospacing="0" w:after="192" w:afterAutospacing="0"/>
+              <w:rPr>
+                <w:rFonts w:ascii="Helvetica Neue" w:hAnsi="Helvetica Neue"/>
+                <w:color w:val="555555"/>
+                <w:sz w:val="22"/>
+              </w:rPr>
+            </w:pPr>
+            <w:r>
+              <w:rPr>
+                <w:rFonts w:ascii="Helvetica Neue" w:hAnsi="Helvetica Neue"/>
+                <w:color w:val="555555"/>
+                <w:sz w:val="22"/>
+              </w:rPr>
+              <w:t>Score</w:t>
+            </w:r>
+          </w:p>
+        </w:tc>
+      </w:tr>
+      <w:tr>
+        <w:trPr>
+          <w:trHeight w:val="1155"/>
+        </w:trPr>
+        <w:tc>
+          <w:tcPr>
+            <w:tcW w:w="1692" w:type="dxa"/>
+          </w:tcPr>
+          <w:p>
+            <w:pPr>
+              <w:pStyle w:val="NormalWeb"/>
+              <w:spacing w:before="192" w:beforeAutospacing="0" w:after="192" w:afterAutospacing="0"/>
+              <w:rPr>
+                <w:rFonts w:ascii="Helvetica Neue" w:hAnsi="Helvetica Neue"/>
+                <w:color w:val="555555"/>
+                <w:sz w:val="22"/>
+              </w:rPr>
+            </w:pPr>
+            <w:r>
+              <w:rPr>
+                <w:rFonts w:ascii="Helvetica Neue" w:hAnsi="Helvetica Neue"/>
+                <w:color w:val="555555"/>
+                <w:sz w:val="22"/>
+              </w:rPr>
+              <w:t xml:space="preserve">Model 1  </w:t>
+            </w:r>
+          </w:p>
+          <w:p>
+            <w:pPr>
+              <w:pStyle w:val="NormalWeb"/>
+              <w:spacing w:before="192" w:beforeAutospacing="0" w:after="192" w:afterAutospacing="0"/>
+              <w:rPr>
+                <w:rFonts w:ascii="Helvetica Neue" w:hAnsi="Helvetica Neue"/>
+                <w:color w:val="555555"/>
+                <w:sz w:val="22"/>
+              </w:rPr>
+            </w:pPr>
+            <w:r>
+              <w:rPr>
+                <w:rFonts w:ascii="Helvetica Neue" w:hAnsi="Helvetica Neue"/>
+                <w:color w:val="555555"/>
+                <w:sz w:val="22"/>
+              </w:rPr>
+              <w:t>Forward</w:t>
+            </w:r>
+            <w:r>
+              <w:rPr>
+                <w:rFonts w:ascii="Helvetica Neue" w:hAnsi="Helvetica Neue"/>
+                <w:color w:val="555555"/>
+                <w:sz w:val="22"/>
+              </w:rPr>
+              <w:t>/Square root</w:t>
+            </w:r>
+          </w:p>
+        </w:tc>
+        <w:tc>
+          <w:tcPr>
+            <w:tcW w:w="1692" w:type="dxa"/>
+          </w:tcPr>
+          <w:p>
+            <w:pPr>
+              <w:pStyle w:val="NormalWeb"/>
+              <w:spacing w:before="192" w:beforeAutospacing="0" w:after="192" w:afterAutospacing="0"/>
+              <w:rPr>
+                <w:rFonts w:ascii="Helvetica Neue" w:hAnsi="Helvetica Neue"/>
+                <w:color w:val="555555"/>
+                <w:sz w:val="22"/>
+              </w:rPr>
+            </w:pPr>
+          </w:p>
+          <w:p>
+            <w:pPr>
+              <w:pStyle w:val="NormalWeb"/>
+              <w:spacing w:before="192" w:beforeAutospacing="0" w:after="192" w:afterAutospacing="0"/>
+              <w:rPr>
+                <w:rFonts w:ascii="Helvetica Neue" w:hAnsi="Helvetica Neue"/>
+                <w:color w:val="555555"/>
+                <w:sz w:val="22"/>
+              </w:rPr>
+            </w:pPr>
+            <w:r>
+              <w:rPr>
+                <w:rFonts w:ascii="Helvetica Neue" w:hAnsi="Helvetica Neue"/>
+                <w:color w:val="555555"/>
+                <w:sz w:val="22"/>
+              </w:rPr>
+              <w:t>0.875822</w:t>
+            </w:r>
+          </w:p>
+        </w:tc>
+        <w:tc>
+          <w:tcPr>
+            <w:tcW w:w="1692" w:type="dxa"/>
+          </w:tcPr>
+          <w:p>
+            <w:pPr>
+              <w:pStyle w:val="NormalWeb"/>
+              <w:spacing w:before="192" w:beforeAutospacing="0" w:after="192" w:afterAutospacing="0"/>
+              <w:rPr>
+                <w:rFonts w:ascii="Helvetica Neue" w:hAnsi="Helvetica Neue"/>
+                <w:color w:val="555555"/>
+                <w:sz w:val="22"/>
+              </w:rPr>
+            </w:pPr>
+          </w:p>
+          <w:p>
+            <w:pPr>
+              <w:pStyle w:val="NormalWeb"/>
+              <w:spacing w:before="192" w:beforeAutospacing="0" w:after="192" w:afterAutospacing="0"/>
+              <w:rPr>
+                <w:rFonts w:ascii="Helvetica Neue" w:hAnsi="Helvetica Neue"/>
+                <w:color w:val="555555"/>
+                <w:sz w:val="22"/>
+              </w:rPr>
+            </w:pPr>
+            <w:r>
+              <w:rPr>
+                <w:rFonts w:ascii="Helvetica Neue" w:hAnsi="Helvetica Neue"/>
+                <w:color w:val="555555"/>
+                <w:sz w:val="22"/>
+              </w:rPr>
+              <w:t>NA</w:t>
+            </w:r>
+          </w:p>
+        </w:tc>
+        <w:tc>
+          <w:tcPr>
+            <w:tcW w:w="1692" w:type="dxa"/>
+          </w:tcPr>
+          <w:p>
+            <w:pPr>
+              <w:pStyle w:val="NormalWeb"/>
+              <w:spacing w:before="192" w:beforeAutospacing="0" w:after="192" w:afterAutospacing="0"/>
+              <w:rPr>
+                <w:rFonts w:ascii="Helvetica Neue" w:hAnsi="Helvetica Neue"/>
+                <w:color w:val="555555"/>
+                <w:sz w:val="22"/>
+              </w:rPr>
+            </w:pPr>
+          </w:p>
+          <w:p>
+            <w:pPr>
+              <w:pStyle w:val="NormalWeb"/>
+              <w:spacing w:before="192" w:beforeAutospacing="0" w:after="192" w:afterAutospacing="0"/>
+              <w:rPr>
+                <w:rFonts w:ascii="Helvetica Neue" w:hAnsi="Helvetica Neue"/>
+                <w:color w:val="555555"/>
+                <w:sz w:val="22"/>
+              </w:rPr>
+            </w:pPr>
+            <w:r>
+              <w:rPr>
+                <w:rFonts w:ascii="Helvetica Neue" w:hAnsi="Helvetica Neue"/>
+                <w:color w:val="555555"/>
+                <w:sz w:val="22"/>
+              </w:rPr>
+              <w:t>1492288.316</w:t>
+            </w:r>
+          </w:p>
+        </w:tc>
+        <w:tc>
+          <w:tcPr>
+            <w:tcW w:w="1692" w:type="dxa"/>
+          </w:tcPr>
+          <w:p>
+            <w:pPr>
+              <w:pStyle w:val="NormalWeb"/>
+              <w:spacing w:before="192" w:beforeAutospacing="0" w:after="192" w:afterAutospacing="0"/>
+              <w:rPr>
+                <w:rFonts w:ascii="Helvetica Neue" w:hAnsi="Helvetica Neue"/>
+                <w:color w:val="555555"/>
+                <w:sz w:val="22"/>
+              </w:rPr>
+            </w:pPr>
+          </w:p>
+          <w:p>
+            <w:pPr>
+              <w:pStyle w:val="NormalWeb"/>
+              <w:spacing w:before="192" w:beforeAutospacing="0" w:after="192" w:afterAutospacing="0"/>
+              <w:rPr>
+                <w:rFonts w:ascii="Helvetica Neue" w:hAnsi="Helvetica Neue"/>
+                <w:color w:val="555555"/>
+                <w:sz w:val="22"/>
+              </w:rPr>
+            </w:pPr>
+            <w:r>
+              <w:rPr>
+                <w:rFonts w:ascii="Helvetica Neue" w:hAnsi="Helvetica Neue"/>
+                <w:color w:val="555555"/>
+                <w:sz w:val="22"/>
+              </w:rPr>
+              <w:t>0.14070</w:t>
+            </w:r>
+          </w:p>
+        </w:tc>
+      </w:tr>
+      <w:tr>
+        <w:trPr>
+          <w:trHeight w:val="1155"/>
+        </w:trPr>
+        <w:tc>
+          <w:tcPr>
+            <w:tcW w:w="1692" w:type="dxa"/>
+          </w:tcPr>
+          <w:p>
+            <w:pPr>
+              <w:pStyle w:val="NormalWeb"/>
+              <w:spacing w:before="192" w:beforeAutospacing="0" w:after="192" w:afterAutospacing="0"/>
+              <w:rPr>
+                <w:rFonts w:ascii="Helvetica Neue" w:hAnsi="Helvetica Neue"/>
+                <w:color w:val="555555"/>
+                <w:sz w:val="22"/>
+              </w:rPr>
+            </w:pPr>
+            <w:r>
+              <w:rPr>
+                <w:rFonts w:ascii="Helvetica Neue" w:hAnsi="Helvetica Neue"/>
+                <w:color w:val="555555"/>
+                <w:sz w:val="22"/>
+              </w:rPr>
+              <w:t>Model 2</w:t>
+            </w:r>
+          </w:p>
+          <w:p>
+            <w:pPr>
+              <w:pStyle w:val="NormalWeb"/>
+              <w:spacing w:before="192" w:beforeAutospacing="0" w:after="192" w:afterAutospacing="0"/>
+              <w:rPr>
+                <w:rFonts w:ascii="Helvetica Neue" w:hAnsi="Helvetica Neue"/>
+                <w:color w:val="555555"/>
+                <w:sz w:val="22"/>
+              </w:rPr>
+            </w:pPr>
+            <w:r>
+              <w:rPr>
+                <w:rFonts w:ascii="Helvetica Neue" w:hAnsi="Helvetica Neue"/>
+                <w:color w:val="555555"/>
+                <w:sz w:val="22"/>
+              </w:rPr>
+              <w:t>LASSO/Square root</w:t>
+            </w:r>
+          </w:p>
+        </w:tc>
+        <w:tc>
+          <w:tcPr>
+            <w:tcW w:w="1692" w:type="dxa"/>
+          </w:tcPr>
+          <w:p>
+            <w:pPr>
+              <w:pStyle w:val="NormalWeb"/>
+              <w:spacing w:before="192" w:beforeAutospacing="0" w:after="192" w:afterAutospacing="0"/>
+              <w:rPr>
+                <w:rFonts w:ascii="Helvetica Neue" w:hAnsi="Helvetica Neue"/>
+                <w:color w:val="555555"/>
+                <w:sz w:val="22"/>
+              </w:rPr>
+            </w:pPr>
+          </w:p>
+          <w:p>
+            <w:pPr>
+              <w:pStyle w:val="NormalWeb"/>
+              <w:spacing w:before="192" w:beforeAutospacing="0" w:after="192" w:afterAutospacing="0"/>
+              <w:rPr>
+                <w:rFonts w:ascii="Helvetica Neue" w:hAnsi="Helvetica Neue"/>
+                <w:color w:val="555555"/>
+                <w:sz w:val="22"/>
+              </w:rPr>
+            </w:pPr>
+            <w:r>
+              <w:rPr>
+                <w:rFonts w:ascii="Helvetica Neue" w:hAnsi="Helvetica Neue"/>
+                <w:color w:val="555555"/>
+                <w:sz w:val="22"/>
+              </w:rPr>
+              <w:t>0.878173</w:t>
+            </w:r>
+          </w:p>
+        </w:tc>
+        <w:tc>
+          <w:tcPr>
+            <w:tcW w:w="1692" w:type="dxa"/>
+          </w:tcPr>
+          <w:p>
+            <w:pPr>
+              <w:pStyle w:val="NormalWeb"/>
+              <w:spacing w:before="192" w:beforeAutospacing="0" w:after="192" w:afterAutospacing="0"/>
+              <w:rPr>
+                <w:rFonts w:ascii="Helvetica Neue" w:hAnsi="Helvetica Neue"/>
+                <w:color w:val="555555"/>
+                <w:sz w:val="22"/>
+              </w:rPr>
+            </w:pPr>
+          </w:p>
+          <w:p>
+            <w:pPr>
+              <w:pStyle w:val="NormalWeb"/>
+              <w:spacing w:before="192" w:beforeAutospacing="0" w:after="192" w:afterAutospacing="0"/>
+              <w:rPr>
+                <w:rFonts w:ascii="Helvetica Neue" w:hAnsi="Helvetica Neue"/>
+                <w:color w:val="555555"/>
+                <w:sz w:val="22"/>
+              </w:rPr>
+            </w:pPr>
+            <w:r>
+              <w:rPr>
+                <w:rFonts w:ascii="Helvetica Neue" w:hAnsi="Helvetica Neue"/>
+                <w:color w:val="555555"/>
+                <w:sz w:val="22"/>
+              </w:rPr>
+              <w:t>NA</w:t>
+            </w:r>
+          </w:p>
+        </w:tc>
+        <w:tc>
+          <w:tcPr>
+            <w:tcW w:w="1692" w:type="dxa"/>
+          </w:tcPr>
+          <w:p>
+            <w:pPr>
+              <w:pStyle w:val="NormalWeb"/>
+              <w:spacing w:before="192" w:beforeAutospacing="0" w:after="192" w:afterAutospacing="0"/>
+              <w:rPr>
+                <w:rFonts w:ascii="Helvetica Neue" w:hAnsi="Helvetica Neue"/>
+                <w:color w:val="555555"/>
+                <w:sz w:val="22"/>
+              </w:rPr>
+            </w:pPr>
+          </w:p>
+          <w:p>
+            <w:pPr>
+              <w:pStyle w:val="NormalWeb"/>
+              <w:spacing w:before="192" w:beforeAutospacing="0" w:after="192" w:afterAutospacing="0"/>
+              <w:rPr>
+                <w:rFonts w:ascii="Helvetica Neue" w:hAnsi="Helvetica Neue"/>
+                <w:color w:val="555555"/>
+                <w:sz w:val="22"/>
+              </w:rPr>
+            </w:pPr>
+            <w:r>
+              <w:rPr>
+                <w:rFonts w:ascii="Helvetica Neue" w:hAnsi="Helvetica Neue"/>
+                <w:color w:val="555555"/>
+                <w:sz w:val="22"/>
+              </w:rPr>
+              <w:t>1475403.393</w:t>
+            </w:r>
+          </w:p>
+        </w:tc>
+        <w:tc>
+          <w:tcPr>
+            <w:tcW w:w="1692" w:type="dxa"/>
+          </w:tcPr>
+          <w:p>
+            <w:pPr>
+              <w:pStyle w:val="NormalWeb"/>
+              <w:spacing w:before="192" w:beforeAutospacing="0" w:after="192" w:afterAutospacing="0"/>
+              <w:rPr>
+                <w:rFonts w:ascii="Helvetica Neue" w:hAnsi="Helvetica Neue"/>
+                <w:color w:val="555555"/>
+                <w:sz w:val="22"/>
+              </w:rPr>
+            </w:pPr>
+          </w:p>
+          <w:p>
+            <w:pPr>
+              <w:pStyle w:val="NormalWeb"/>
+              <w:spacing w:before="192" w:beforeAutospacing="0" w:after="192" w:afterAutospacing="0"/>
+              <w:rPr>
+                <w:rFonts w:ascii="Helvetica Neue" w:hAnsi="Helvetica Neue"/>
+                <w:color w:val="555555"/>
+                <w:sz w:val="22"/>
+              </w:rPr>
+            </w:pPr>
+            <w:r>
+              <w:rPr>
+                <w:rFonts w:ascii="Helvetica Neue" w:hAnsi="Helvetica Neue"/>
+                <w:color w:val="555555"/>
+                <w:sz w:val="22"/>
+              </w:rPr>
+              <w:t>0.13919</w:t>
+            </w:r>
+          </w:p>
+        </w:tc>
+      </w:tr>
+      <w:tr>
+        <w:trPr>
+          <w:trHeight w:val="1155"/>
+        </w:trPr>
+        <w:tc>
+          <w:tcPr>
+            <w:tcW w:w="1692" w:type="dxa"/>
+          </w:tcPr>
+          <w:p>
+            <w:pPr>
+              <w:pStyle w:val="NormalWeb"/>
+              <w:spacing w:before="192" w:beforeAutospacing="0" w:after="192" w:afterAutospacing="0"/>
+              <w:rPr>
+                <w:rFonts w:ascii="Helvetica Neue" w:hAnsi="Helvetica Neue"/>
+                <w:color w:val="555555"/>
+                <w:sz w:val="22"/>
+              </w:rPr>
+            </w:pPr>
+            <w:r>
+              <w:rPr>
+                <w:rFonts w:ascii="Helvetica Neue" w:hAnsi="Helvetica Neue"/>
+                <w:color w:val="555555"/>
+                <w:sz w:val="22"/>
+              </w:rPr>
+              <w:t>Model 3</w:t>
+            </w:r>
+          </w:p>
+          <w:p>
+            <w:pPr>
+              <w:pStyle w:val="NormalWeb"/>
+              <w:spacing w:before="192" w:beforeAutospacing="0" w:after="192" w:afterAutospacing="0"/>
+              <w:rPr>
+                <w:rFonts w:ascii="Helvetica Neue" w:hAnsi="Helvetica Neue"/>
+                <w:color w:val="555555"/>
+                <w:sz w:val="22"/>
+              </w:rPr>
+            </w:pPr>
+            <w:r>
+              <w:rPr>
+                <w:rFonts w:ascii="Helvetica Neue" w:hAnsi="Helvetica Neue"/>
+                <w:color w:val="555555"/>
+                <w:sz w:val="22"/>
+              </w:rPr>
+              <w:t>Manual/log</w:t>
+            </w:r>
+          </w:p>
+        </w:tc>
+        <w:tc>
+          <w:tcPr>
+            <w:tcW w:w="1692" w:type="dxa"/>
+          </w:tcPr>
+          <w:p>
+            <w:pPr>
+              <w:pStyle w:val="NormalWeb"/>
+              <w:spacing w:before="192" w:beforeAutospacing="0" w:after="192" w:afterAutospacing="0"/>
+              <w:rPr>
+                <w:rFonts w:ascii="Helvetica Neue" w:hAnsi="Helvetica Neue"/>
+                <w:color w:val="555555"/>
+                <w:sz w:val="22"/>
+              </w:rPr>
+            </w:pPr>
+            <w:r>
+              <w:rPr>
+                <w:rFonts w:ascii="Helvetica Neue" w:hAnsi="Helvetica Neue"/>
+                <w:color w:val="555555"/>
+                <w:sz w:val="22"/>
+              </w:rPr>
+              <w:t>0.883353</w:t>
+            </w:r>
+          </w:p>
+        </w:tc>
+        <w:tc>
+          <w:tcPr>
+            <w:tcW w:w="1692" w:type="dxa"/>
+          </w:tcPr>
+          <w:p>
+            <w:pPr>
+              <w:pStyle w:val="NormalWeb"/>
+              <w:spacing w:before="192" w:beforeAutospacing="0" w:after="192" w:afterAutospacing="0"/>
+              <w:rPr>
+                <w:rFonts w:ascii="Helvetica Neue" w:hAnsi="Helvetica Neue"/>
+                <w:color w:val="555555"/>
+                <w:sz w:val="22"/>
+              </w:rPr>
+            </w:pPr>
+          </w:p>
+        </w:tc>
+        <w:tc>
+          <w:tcPr>
+            <w:tcW w:w="1692" w:type="dxa"/>
+          </w:tcPr>
+          <w:p>
+            <w:pPr>
+              <w:pStyle w:val="NormalWeb"/>
+              <w:spacing w:before="192" w:beforeAutospacing="0" w:after="192" w:afterAutospacing="0"/>
+              <w:rPr>
+                <w:rFonts w:ascii="Helvetica Neue" w:hAnsi="Helvetica Neue"/>
+                <w:color w:val="555555"/>
+                <w:sz w:val="22"/>
+              </w:rPr>
+            </w:pPr>
+            <w:r>
+              <w:rPr>
+                <w:rFonts w:ascii="Helvetica Neue" w:hAnsi="Helvetica Neue"/>
+                <w:color w:val="555555"/>
+                <w:sz w:val="22"/>
+              </w:rPr>
+              <w:t>31.29747974</w:t>
+            </w:r>
+          </w:p>
+        </w:tc>
+        <w:tc>
+          <w:tcPr>
+            <w:tcW w:w="1692" w:type="dxa"/>
+          </w:tcPr>
+          <w:p>
+            <w:pPr>
+              <w:pStyle w:val="NormalWeb"/>
+              <w:spacing w:before="192" w:beforeAutospacing="0" w:after="192" w:afterAutospacing="0"/>
+              <w:rPr>
+                <w:rFonts w:ascii="Helvetica Neue" w:hAnsi="Helvetica Neue"/>
+                <w:color w:val="555555"/>
+                <w:sz w:val="22"/>
+              </w:rPr>
+            </w:pPr>
+            <w:r>
+              <w:rPr>
+                <w:rFonts w:ascii="Helvetica Neue" w:hAnsi="Helvetica Neue"/>
+                <w:color w:val="555555"/>
+                <w:sz w:val="22"/>
+              </w:rPr>
+              <w:t>0.14831</w:t>
+            </w:r>
+          </w:p>
+        </w:tc>
+      </w:tr>
+    </w:tbl>
+    <w:p>
+      <w:r>
+        <w:t xml:space="preserve">The second model is chosen as the model used for interpretation purposes because of the high R-square, the low PRESS score and the lowest Kaggle score.  Model three has the highest R-square and the lowest PRESS score but for some reason has the highest Kaggle score making it the most </w:t>
+      </w:r>
+      <w:proofErr w:type="spellStart"/>
+      <w:r>
+        <w:t>unpredictive</w:t>
+      </w:r>
+      <w:proofErr w:type="spellEnd"/>
+      <w:r>
+        <w:t xml:space="preserve"> model.</w:t>
+      </w:r>
+    </w:p>
+    <w:p>
+      <w:pPr>
+        <w:pStyle w:val="Heading2"/>
+      </w:pPr>
+      <w:r>
+        <w:t>Parameter Interpretation</w:t>
+      </w:r>
+    </w:p>
+    <w:p>
+      <w:r>
+        <w:t>1.</w:t>
+      </w:r>
+    </w:p>
+    <w:p/>
+    <w:p/>
+    <w:p>
+      <w:pPr>
+        <w:pStyle w:val="Heading1"/>
+      </w:pPr>
+      <w:r>
+        <w:t>Analysis of Question 2</w:t>
+      </w:r>
+    </w:p>
+    <w:p>
+      <w:r>
+        <w:t>The goal of question two was to c</w:t>
+      </w:r>
+      <w:r>
+        <w:t>reate a valid model</w:t>
+      </w:r>
+      <w:r>
+        <w:t xml:space="preserve"> with</w:t>
+      </w:r>
+      <w:r>
+        <w:t xml:space="preserve"> t</w:t>
+      </w:r>
+      <w:r>
+        <w:t xml:space="preserve">he maximum predictive power. This model may be more complex than the first models. However, even a complex model should meet the assumptions of multiple linear regression and attempt to minimize bias. </w:t>
+      </w:r>
+    </w:p>
+    <w:p/>
+    <w:p>
+      <w:pPr>
+        <w:pStyle w:val="Heading2"/>
+      </w:pPr>
+      <w:r>
+        <w:t>Model Selection</w:t>
+      </w:r>
+    </w:p>
+    <w:p/>
+    <w:p>
+      <w:pPr>
+        <w:pStyle w:val="Heading3"/>
+        <w:ind w:firstLine="720"/>
+      </w:pPr>
+      <w:r>
+        <w:t>Type of Selection</w:t>
+      </w:r>
+    </w:p>
+    <w:p>
+      <w:pPr>
+        <w:pStyle w:val="ListParagraph"/>
+        <w:numPr>
+          <w:ilvl w:val="0"/>
+          <w:numId w:val="4"/>
+        </w:numPr>
+      </w:pPr>
+      <w:r>
+        <w:t xml:space="preserve">Model one </w:t>
+      </w:r>
+      <w:r>
+        <w:t>was develop as a base line for creating maximum predictive model. It uses the following chain of techniques</w:t>
+      </w:r>
+    </w:p>
+    <w:p>
+      <w:pPr>
+        <w:pStyle w:val="ListParagraph"/>
+        <w:numPr>
+          <w:ilvl w:val="0"/>
+          <w:numId w:val="5"/>
+        </w:numPr>
+      </w:pPr>
+      <w:r>
+        <w:t>The train and test datasets are imported and datatypes are normalized</w:t>
+      </w:r>
+    </w:p>
+    <w:p>
+      <w:pPr>
+        <w:pStyle w:val="ListParagraph"/>
+        <w:numPr>
+          <w:ilvl w:val="0"/>
+          <w:numId w:val="5"/>
+        </w:numPr>
+      </w:pPr>
+      <w:r>
+        <w:t>Most of the continuous variables are transformed based on previously created distribution charts. The goal the transformation is having roughly normal distributions.</w:t>
+      </w:r>
+    </w:p>
+    <w:p>
+      <w:pPr>
+        <w:pStyle w:val="ListParagraph"/>
+        <w:numPr>
+          <w:ilvl w:val="0"/>
+          <w:numId w:val="5"/>
+        </w:numPr>
+      </w:pPr>
+      <w:r>
+        <w:t xml:space="preserve">Linearity with </w:t>
+      </w:r>
+      <w:proofErr w:type="spellStart"/>
+      <w:r>
+        <w:t>SalePrice</w:t>
+      </w:r>
+      <w:proofErr w:type="spellEnd"/>
+      <w:r>
+        <w:t xml:space="preserve"> is checked manually with scatterplots and few of the variables are not included in the final dataset.</w:t>
+      </w:r>
+    </w:p>
+    <w:p>
+      <w:pPr>
+        <w:pStyle w:val="ListParagraph"/>
+        <w:numPr>
+          <w:ilvl w:val="0"/>
+          <w:numId w:val="5"/>
+        </w:numPr>
+      </w:pPr>
+      <w:r>
+        <w:lastRenderedPageBreak/>
+        <w:t>The dataset includes 43 categorical variables. Because of the high number, they are transformed to dummy variables automatically with PROC GLMMOD</w:t>
+      </w:r>
+    </w:p>
+    <w:p>
+      <w:pPr>
+        <w:pStyle w:val="ListParagraph"/>
+        <w:numPr>
+          <w:ilvl w:val="0"/>
+          <w:numId w:val="5"/>
+        </w:numPr>
+      </w:pPr>
+      <w:r>
+        <w:t>High-influential points are automatically filtered based on rule of having cook’s distance less than 4/N (N-number of training observations). Nine observations are dropped after this technique.</w:t>
+      </w:r>
+    </w:p>
+    <w:p>
+      <w:pPr>
+        <w:pStyle w:val="ListParagraph"/>
+        <w:numPr>
+          <w:ilvl w:val="0"/>
+          <w:numId w:val="5"/>
+        </w:numPr>
+      </w:pPr>
+      <w:r>
+        <w:t>An automatic feature selection method PRC GLMSELECT with a STEPWISE algorithm is used for selecting the final set of features. Five</w:t>
+      </w:r>
+      <w:r>
+        <w:t>-</w:t>
+      </w:r>
+      <w:r>
+        <w:t xml:space="preserve">fold cross validation is used to ensure better performance on the test dataset. All continuous variables and all dummy variables (299 in total) are fed into the feature selection. Forty-three variables are selected from </w:t>
+      </w:r>
+      <w:r>
+        <w:t>the feature selection.</w:t>
+      </w:r>
+    </w:p>
+    <w:p>
+      <w:pPr>
+        <w:pStyle w:val="ListParagraph"/>
+        <w:numPr>
+          <w:ilvl w:val="0"/>
+          <w:numId w:val="5"/>
+        </w:numPr>
+      </w:pPr>
+      <w:r>
+        <w:t>A linear regression is fitted with all the selected features and the test dataset portion of the dataset is exported to a CSV file.</w:t>
+      </w:r>
+    </w:p>
+    <w:p>
+      <w:r>
+        <w:tab/>
+      </w:r>
+    </w:p>
+    <w:p>
+      <w:pPr>
+        <w:pStyle w:val="ListParagraph"/>
+        <w:numPr>
+          <w:ilvl w:val="0"/>
+          <w:numId w:val="4"/>
+        </w:numPr>
+      </w:pPr>
+      <w:r>
+        <w:t xml:space="preserve"> The second model was developed to test if variables with </w:t>
+      </w:r>
+      <w:r>
+        <w:t xml:space="preserve">polynomial </w:t>
+      </w:r>
+      <w:r>
+        <w:t xml:space="preserve">transformation </w:t>
+      </w:r>
+      <w:r>
+        <w:t>of degree 2</w:t>
+      </w:r>
+      <w:r>
+        <w:t xml:space="preserve"> will perform better. The intuition for this comes from scatter plots created to test the linearity of all continuous variables. Some of the variables seem to fit a curved line better.  The model uses the following chain of techniques</w:t>
+      </w:r>
+    </w:p>
+    <w:p>
+      <w:pPr>
+        <w:pStyle w:val="ListParagraph"/>
+        <w:numPr>
+          <w:ilvl w:val="0"/>
+          <w:numId w:val="5"/>
+        </w:numPr>
+      </w:pPr>
+      <w:r>
+        <w:t>The train and test datasets are imported and datatypes are normalized</w:t>
+      </w:r>
+    </w:p>
+    <w:p>
+      <w:pPr>
+        <w:pStyle w:val="ListParagraph"/>
+        <w:numPr>
+          <w:ilvl w:val="0"/>
+          <w:numId w:val="5"/>
+        </w:numPr>
+      </w:pPr>
+      <w:r>
+        <w:t>Most of the continuous variables are transformed based on previously created distribution charts. The goal the transformation is having roughly normal distributions.</w:t>
+      </w:r>
+    </w:p>
+    <w:p>
+      <w:pPr>
+        <w:pStyle w:val="ListParagraph"/>
+        <w:numPr>
+          <w:ilvl w:val="0"/>
+          <w:numId w:val="5"/>
+        </w:numPr>
+      </w:pPr>
+      <w:r>
+        <w:t xml:space="preserve">Linearity with </w:t>
+      </w:r>
+      <w:proofErr w:type="spellStart"/>
+      <w:r>
+        <w:t>SalePrice</w:t>
+      </w:r>
+      <w:proofErr w:type="spellEnd"/>
+      <w:r>
+        <w:t xml:space="preserve"> is checked manually with scatterplots and few of the variables are not included in the final dataset.</w:t>
+      </w:r>
+    </w:p>
+    <w:p>
+      <w:pPr>
+        <w:pStyle w:val="ListParagraph"/>
+        <w:numPr>
+          <w:ilvl w:val="0"/>
+          <w:numId w:val="5"/>
+        </w:numPr>
+      </w:pPr>
+      <w:r>
+        <w:t>The dataset includes 43 categorical variables. Because of the high number, they are transformed to dummy variables automatically with PROC GLMMOD</w:t>
+      </w:r>
+    </w:p>
+    <w:p>
+      <w:pPr>
+        <w:pStyle w:val="ListParagraph"/>
+        <w:numPr>
+          <w:ilvl w:val="0"/>
+          <w:numId w:val="5"/>
+        </w:numPr>
+      </w:pPr>
+      <w:r>
+        <w:t>High-influential points are automatically filtered based on rule of having cook’s distance less than 4/N (N-number of training observations). Nine observations are dropped after this technique.</w:t>
+      </w:r>
+    </w:p>
+    <w:p>
+      <w:pPr>
+        <w:pStyle w:val="ListParagraph"/>
+        <w:numPr>
+          <w:ilvl w:val="0"/>
+          <w:numId w:val="5"/>
+        </w:numPr>
+      </w:pPr>
+      <w:r>
+        <w:t xml:space="preserve">An automatic feature selection method PRC GLMSELECT with a STEPWISE algorithm is used for selecting the final set of features. Five-fold cross validation is used to ensure better performance on the test dataset. All continuous variables are raised to order of 2. The feature selection method is used to select best performing variables. </w:t>
+      </w:r>
+      <w:r>
+        <w:t xml:space="preserve">34 </w:t>
+      </w:r>
+      <w:r>
+        <w:t>variables are selected out of 303.</w:t>
+      </w:r>
+    </w:p>
+    <w:p>
+      <w:pPr>
+        <w:pStyle w:val="ListParagraph"/>
+        <w:numPr>
+          <w:ilvl w:val="0"/>
+          <w:numId w:val="5"/>
+        </w:numPr>
+      </w:pPr>
+      <w:r>
+        <w:t>A linear regression is fitted with all the selected features and the test dataset portion of the dataset is exported to a CSV file.</w:t>
+      </w:r>
+    </w:p>
+    <w:p>
+      <w:pPr>
+        <w:ind w:left="720"/>
+      </w:pPr>
+    </w:p>
+    <w:p/>
+    <w:p>
+      <w:pPr>
+        <w:pStyle w:val="ListParagraph"/>
+        <w:numPr>
+          <w:ilvl w:val="0"/>
+          <w:numId w:val="4"/>
+        </w:numPr>
+      </w:pPr>
+      <w:r>
+        <w:t xml:space="preserve">After the model with </w:t>
+      </w:r>
+      <w:r>
+        <w:t xml:space="preserve">polynomial </w:t>
+      </w:r>
+      <w:r>
+        <w:t xml:space="preserve">transformation </w:t>
+      </w:r>
+      <w:r>
+        <w:t>of degree 2</w:t>
+      </w:r>
+      <w:r>
+        <w:t xml:space="preserve"> showed better performance, the next model was developed to test if cross features will have improvement. The intuition for this comes from logic that combinations are important for example: a house with four bedrooms can be way more valuable if it has more than one bathroom, but bathrooms by itself don’t have such a great impact on the price. The model uses the following chain of techniques</w:t>
+      </w:r>
+      <w:r>
+        <w:t>:</w:t>
+      </w:r>
+    </w:p>
+    <w:p>
+      <w:pPr>
+        <w:pStyle w:val="ListParagraph"/>
+        <w:numPr>
+          <w:ilvl w:val="0"/>
+          <w:numId w:val="5"/>
+        </w:numPr>
+      </w:pPr>
+      <w:r>
+        <w:t>The train and test datasets are imported and datatypes are normalized</w:t>
+      </w:r>
+    </w:p>
+    <w:p>
+      <w:pPr>
+        <w:pStyle w:val="ListParagraph"/>
+        <w:numPr>
+          <w:ilvl w:val="0"/>
+          <w:numId w:val="5"/>
+        </w:numPr>
+      </w:pPr>
+      <w:r>
+        <w:lastRenderedPageBreak/>
+        <w:t>Most of the continuous variables are transformed based on previously created distribution charts. The goal the transformation is having roughly normal distributions.</w:t>
+      </w:r>
+    </w:p>
+    <w:p>
+      <w:pPr>
+        <w:pStyle w:val="ListParagraph"/>
+        <w:numPr>
+          <w:ilvl w:val="0"/>
+          <w:numId w:val="5"/>
+        </w:numPr>
+      </w:pPr>
+      <w:r>
+        <w:t xml:space="preserve">Linearity with </w:t>
+      </w:r>
+      <w:proofErr w:type="spellStart"/>
+      <w:r>
+        <w:t>SalePrice</w:t>
+      </w:r>
+      <w:proofErr w:type="spellEnd"/>
+      <w:r>
+        <w:t xml:space="preserve"> is checked manually with scatterplots and few of the variables are not included in the final dataset.</w:t>
+      </w:r>
+    </w:p>
+    <w:p>
+      <w:pPr>
+        <w:pStyle w:val="ListParagraph"/>
+        <w:numPr>
+          <w:ilvl w:val="0"/>
+          <w:numId w:val="5"/>
+        </w:numPr>
+      </w:pPr>
+      <w:r>
+        <w:t>The dataset includes 43 categorical variables. Because of the high number, they are transformed to dummy variables automatically with PROC GLMMOD</w:t>
+      </w:r>
+    </w:p>
+    <w:p>
+      <w:pPr>
+        <w:pStyle w:val="ListParagraph"/>
+        <w:numPr>
+          <w:ilvl w:val="0"/>
+          <w:numId w:val="5"/>
+        </w:numPr>
+      </w:pPr>
+      <w:r>
+        <w:t>High-influential points are automatically filtered based on rule of having cook’s distance less than 4/N (N-number of training observations). Nine observations are dropped after this technique.</w:t>
+      </w:r>
+    </w:p>
+    <w:p>
+      <w:pPr>
+        <w:pStyle w:val="ListParagraph"/>
+        <w:numPr>
+          <w:ilvl w:val="0"/>
+          <w:numId w:val="5"/>
+        </w:numPr>
+      </w:pPr>
+      <w:r>
+        <w:t xml:space="preserve">An automatic feature selection method PRC GLMSELECT with a </w:t>
+      </w:r>
+      <w:r>
+        <w:t>LASSO</w:t>
+      </w:r>
+      <w:r>
+        <w:t xml:space="preserve"> algorithm is used for selecting the final set of features.</w:t>
+      </w:r>
+      <w:r>
+        <w:t xml:space="preserve"> Only 200 steps are allowed for the LASSO algorithm</w:t>
+      </w:r>
+      <w:r>
+        <w:t xml:space="preserve"> </w:t>
+      </w:r>
+      <w:r>
+        <w:t>and f</w:t>
+      </w:r>
+      <w:r>
+        <w:t>ive-fold cross validation is used to ensure better performance on the test dataset. All continuous variables are raised to order of 2</w:t>
+      </w:r>
+      <w:r>
+        <w:t xml:space="preserve"> and two way combinations between</w:t>
+      </w:r>
+      <w:r>
+        <w:t xml:space="preserve"> all</w:t>
+      </w:r>
+      <w:r>
+        <w:t xml:space="preserve"> features are created</w:t>
+      </w:r>
+      <w:r>
+        <w:t xml:space="preserve">. The feature selection method is used to select best performing variables. </w:t>
+      </w:r>
+      <w:r>
+        <w:t xml:space="preserve">All features with two-way combination and second order transformation have count of about </w:t>
+      </w:r>
+      <w:r>
+        <w:t>44,</w:t>
+      </w:r>
+      <w:r>
+        <w:t xml:space="preserve">500. The 200 step LASO will select </w:t>
+      </w:r>
+      <w:r>
+        <w:t>159 out of them.</w:t>
+      </w:r>
+    </w:p>
+    <w:p>
+      <w:pPr>
+        <w:pStyle w:val="ListParagraph"/>
+        <w:numPr>
+          <w:ilvl w:val="0"/>
+          <w:numId w:val="5"/>
+        </w:numPr>
+      </w:pPr>
+      <w:r>
+        <w:t>A linear regression is fitted with all the selected features and the test dataset portion of the dataset is exported to a CSV file.</w:t>
+      </w:r>
+    </w:p>
+    <w:p>
+      <w:pPr>
+        <w:pStyle w:val="ListParagraph"/>
+        <w:ind w:left="1080"/>
+      </w:pPr>
+    </w:p>
+    <w:tbl>
+      <w:tblPr>
+        <w:tblStyle w:val="TableGrid"/>
+        <w:tblW w:w="8460" w:type="dxa"/>
+        <w:tblInd w:w="625" w:type="dxa"/>
+        <w:tblLayout w:type="fixed"/>
+        <w:tblLook w:val="04A0" w:firstRow="1" w:lastRow="0" w:firstColumn="1" w:lastColumn="0" w:noHBand="0" w:noVBand="1"/>
+      </w:tblPr>
+      <w:tblGrid>
+        <w:gridCol w:w="1692"/>
+        <w:gridCol w:w="1692"/>
+        <w:gridCol w:w="1692"/>
+        <w:gridCol w:w="1692"/>
+        <w:gridCol w:w="1692"/>
+      </w:tblGrid>
+      <w:tr>
+        <w:trPr>
+          <w:trHeight w:val="1155"/>
+        </w:trPr>
+        <w:tc>
+          <w:tcPr>
+            <w:tcW w:w="1692" w:type="dxa"/>
+          </w:tcPr>
+          <w:p>
+            <w:pPr>
+              <w:pStyle w:val="NormalWeb"/>
+              <w:spacing w:before="192" w:beforeAutospacing="0" w:after="192" w:afterAutospacing="0"/>
+              <w:rPr>
+                <w:rFonts w:ascii="Helvetica Neue" w:hAnsi="Helvetica Neue"/>
+                <w:b/>
+                <w:color w:val="555555"/>
+                <w:sz w:val="22"/>
+              </w:rPr>
+            </w:pPr>
+            <w:r>
+              <w:rPr>
+                <w:rFonts w:ascii="Helvetica Neue" w:hAnsi="Helvetica Neue"/>
+                <w:b/>
+                <w:color w:val="555555"/>
+                <w:sz w:val="22"/>
+              </w:rPr>
+              <w:t>Test Set Models</w:t>
+            </w:r>
+          </w:p>
+        </w:tc>
+        <w:tc>
+          <w:tcPr>
+            <w:tcW w:w="1692" w:type="dxa"/>
+          </w:tcPr>
+          <w:p>
+            <w:pPr>
+              <w:pStyle w:val="NormalWeb"/>
+              <w:spacing w:before="192" w:beforeAutospacing="0" w:after="192" w:afterAutospacing="0"/>
+              <w:rPr>
+                <w:rFonts w:ascii="Helvetica Neue" w:hAnsi="Helvetica Neue"/>
+                <w:color w:val="555555"/>
+                <w:sz w:val="22"/>
+              </w:rPr>
+            </w:pPr>
+            <w:r>
+              <w:rPr>
+                <w:rFonts w:ascii="Helvetica Neue" w:hAnsi="Helvetica Neue"/>
+                <w:color w:val="555555"/>
+                <w:sz w:val="22"/>
+              </w:rPr>
+              <w:t>R2</w:t>
+            </w:r>
+          </w:p>
+        </w:tc>
+        <w:tc>
+          <w:tcPr>
+            <w:tcW w:w="1692" w:type="dxa"/>
+          </w:tcPr>
+          <w:p>
+            <w:pPr>
+              <w:pStyle w:val="NormalWeb"/>
+              <w:spacing w:before="192" w:beforeAutospacing="0" w:after="192" w:afterAutospacing="0"/>
+              <w:rPr>
+                <w:rFonts w:ascii="Helvetica Neue" w:hAnsi="Helvetica Neue"/>
+                <w:color w:val="555555"/>
+                <w:sz w:val="22"/>
+              </w:rPr>
+            </w:pPr>
+            <w:r>
+              <w:rPr>
+                <w:rFonts w:ascii="Helvetica Neue" w:hAnsi="Helvetica Neue"/>
+                <w:color w:val="555555"/>
+                <w:sz w:val="22"/>
+              </w:rPr>
+              <w:t>Adjusted R2</w:t>
+            </w:r>
+          </w:p>
+        </w:tc>
+        <w:tc>
+          <w:tcPr>
+            <w:tcW w:w="1692" w:type="dxa"/>
+          </w:tcPr>
+          <w:p>
+            <w:pPr>
+              <w:pStyle w:val="NormalWeb"/>
+              <w:spacing w:before="192" w:beforeAutospacing="0" w:after="192" w:afterAutospacing="0"/>
+              <w:rPr>
+                <w:rFonts w:ascii="Helvetica Neue" w:hAnsi="Helvetica Neue"/>
+                <w:color w:val="555555"/>
+                <w:sz w:val="22"/>
+              </w:rPr>
+            </w:pPr>
+            <w:r>
+              <w:rPr>
+                <w:rFonts w:ascii="Helvetica Neue" w:hAnsi="Helvetica Neue"/>
+                <w:color w:val="555555"/>
+                <w:sz w:val="22"/>
+              </w:rPr>
+              <w:t xml:space="preserve">Kaggle </w:t>
+            </w:r>
+          </w:p>
+          <w:p>
+            <w:pPr>
+              <w:pStyle w:val="NormalWeb"/>
+              <w:spacing w:before="192" w:beforeAutospacing="0" w:after="192" w:afterAutospacing="0"/>
+              <w:rPr>
+                <w:rFonts w:ascii="Helvetica Neue" w:hAnsi="Helvetica Neue"/>
+                <w:color w:val="555555"/>
+                <w:sz w:val="22"/>
+              </w:rPr>
+            </w:pPr>
+            <w:r>
+              <w:rPr>
+                <w:rFonts w:ascii="Helvetica Neue" w:hAnsi="Helvetica Neue"/>
+                <w:color w:val="555555"/>
+                <w:sz w:val="22"/>
+              </w:rPr>
+              <w:t>Score</w:t>
+            </w:r>
+          </w:p>
+        </w:tc>
+        <w:tc>
+          <w:tcPr>
+            <w:tcW w:w="1692" w:type="dxa"/>
+          </w:tcPr>
+          <w:p>
+            <w:pPr>
+              <w:pStyle w:val="NormalWeb"/>
+              <w:spacing w:before="192" w:beforeAutospacing="0" w:after="192" w:afterAutospacing="0"/>
+              <w:rPr>
+                <w:rFonts w:ascii="Helvetica Neue" w:hAnsi="Helvetica Neue"/>
+                <w:color w:val="555555"/>
+                <w:sz w:val="22"/>
+              </w:rPr>
+            </w:pPr>
+            <w:r>
+              <w:rPr>
+                <w:rFonts w:ascii="Helvetica Neue" w:hAnsi="Helvetica Neue"/>
+                <w:color w:val="555555"/>
+                <w:sz w:val="22"/>
+              </w:rPr>
+              <w:t>PRESS</w:t>
+            </w:r>
+          </w:p>
+        </w:tc>
+      </w:tr>
+      <w:tr>
+        <w:trPr>
+          <w:trHeight w:val="1155"/>
+        </w:trPr>
+        <w:tc>
+          <w:tcPr>
+            <w:tcW w:w="1692" w:type="dxa"/>
+          </w:tcPr>
+          <w:p>
+            <w:pPr>
+              <w:pStyle w:val="NormalWeb"/>
+              <w:spacing w:before="192" w:beforeAutospacing="0" w:after="192" w:afterAutospacing="0"/>
+              <w:rPr>
+                <w:rFonts w:ascii="Helvetica Neue" w:hAnsi="Helvetica Neue"/>
+                <w:color w:val="555555"/>
+                <w:sz w:val="22"/>
+              </w:rPr>
+            </w:pPr>
+            <w:r>
+              <w:rPr>
+                <w:rFonts w:ascii="Helvetica Neue" w:hAnsi="Helvetica Neue"/>
+                <w:color w:val="555555"/>
+                <w:sz w:val="22"/>
+              </w:rPr>
+              <w:t xml:space="preserve">Model 1  </w:t>
+            </w:r>
+          </w:p>
+          <w:p>
+            <w:pPr>
+              <w:pStyle w:val="NormalWeb"/>
+              <w:spacing w:before="192" w:beforeAutospacing="0" w:after="192" w:afterAutospacing="0"/>
+              <w:rPr>
+                <w:rFonts w:ascii="Helvetica Neue" w:hAnsi="Helvetica Neue"/>
+                <w:color w:val="555555"/>
+                <w:sz w:val="22"/>
+              </w:rPr>
+            </w:pPr>
+          </w:p>
+        </w:tc>
+        <w:tc>
+          <w:tcPr>
+            <w:tcW w:w="1692" w:type="dxa"/>
+          </w:tcPr>
+          <w:p>
+            <w:pPr>
+              <w:pStyle w:val="NormalWeb"/>
+              <w:spacing w:before="192" w:beforeAutospacing="0" w:after="192" w:afterAutospacing="0"/>
+              <w:rPr>
+                <w:rFonts w:ascii="Helvetica Neue" w:hAnsi="Helvetica Neue"/>
+                <w:color w:val="555555"/>
+                <w:sz w:val="22"/>
+              </w:rPr>
+            </w:pPr>
+          </w:p>
+          <w:p>
+            <w:pPr>
+              <w:pStyle w:val="NormalWeb"/>
+              <w:spacing w:before="192" w:beforeAutospacing="0" w:after="192" w:afterAutospacing="0"/>
+              <w:rPr>
+                <w:rFonts w:ascii="Helvetica Neue" w:hAnsi="Helvetica Neue"/>
+                <w:color w:val="555555"/>
+                <w:sz w:val="22"/>
+              </w:rPr>
+            </w:pPr>
+            <w:r>
+              <w:rPr>
+                <w:rFonts w:ascii="Helvetica Neue" w:hAnsi="Helvetica Neue"/>
+                <w:color w:val="555555"/>
+                <w:sz w:val="22"/>
+              </w:rPr>
+              <w:t>0.94</w:t>
+            </w:r>
+            <w:r>
+              <w:rPr>
+                <w:rFonts w:ascii="Helvetica Neue" w:hAnsi="Helvetica Neue"/>
+                <w:color w:val="555555"/>
+                <w:sz w:val="22"/>
+              </w:rPr>
+              <w:t>8</w:t>
+            </w:r>
+          </w:p>
+        </w:tc>
+        <w:tc>
+          <w:tcPr>
+            <w:tcW w:w="1692" w:type="dxa"/>
+          </w:tcPr>
+          <w:p>
+            <w:pPr>
+              <w:pStyle w:val="NormalWeb"/>
+              <w:spacing w:before="192" w:beforeAutospacing="0" w:after="192" w:afterAutospacing="0"/>
+              <w:rPr>
+                <w:rFonts w:ascii="Helvetica Neue" w:hAnsi="Helvetica Neue"/>
+                <w:color w:val="555555"/>
+                <w:sz w:val="22"/>
+              </w:rPr>
+            </w:pPr>
+          </w:p>
+          <w:p>
+            <w:pPr>
+              <w:pStyle w:val="NormalWeb"/>
+              <w:spacing w:before="192" w:beforeAutospacing="0" w:after="192" w:afterAutospacing="0"/>
+              <w:rPr>
+                <w:rFonts w:ascii="Helvetica Neue" w:hAnsi="Helvetica Neue"/>
+                <w:color w:val="555555"/>
+                <w:sz w:val="22"/>
+              </w:rPr>
+            </w:pPr>
+            <w:r>
+              <w:rPr>
+                <w:rFonts w:ascii="Helvetica Neue" w:hAnsi="Helvetica Neue"/>
+                <w:color w:val="555555"/>
+                <w:sz w:val="22"/>
+              </w:rPr>
+              <w:t>0.9463</w:t>
+            </w:r>
+          </w:p>
+        </w:tc>
+        <w:tc>
+          <w:tcPr>
+            <w:tcW w:w="1692" w:type="dxa"/>
+          </w:tcPr>
+          <w:p>
+            <w:pPr>
+              <w:pStyle w:val="NormalWeb"/>
+              <w:spacing w:before="192" w:beforeAutospacing="0" w:after="192" w:afterAutospacing="0"/>
+              <w:rPr>
+                <w:rFonts w:ascii="Helvetica Neue" w:hAnsi="Helvetica Neue"/>
+                <w:color w:val="555555"/>
+                <w:sz w:val="22"/>
+              </w:rPr>
+            </w:pPr>
+          </w:p>
+          <w:p>
+            <w:pPr>
+              <w:pStyle w:val="NormalWeb"/>
+              <w:spacing w:before="192" w:beforeAutospacing="0" w:after="192" w:afterAutospacing="0"/>
+              <w:rPr>
+                <w:rFonts w:ascii="Helvetica Neue" w:hAnsi="Helvetica Neue"/>
+                <w:color w:val="555555"/>
+                <w:sz w:val="22"/>
+              </w:rPr>
+            </w:pPr>
+            <w:r>
+              <w:rPr>
+                <w:rFonts w:ascii="Helvetica Neue" w:hAnsi="Helvetica Neue"/>
+                <w:color w:val="555555"/>
+                <w:sz w:val="22"/>
+              </w:rPr>
+              <w:t>0.12883</w:t>
+            </w:r>
+          </w:p>
+        </w:tc>
+        <w:tc>
+          <w:tcPr>
+            <w:tcW w:w="1692" w:type="dxa"/>
+          </w:tcPr>
+          <w:p>
+            <w:pPr>
+              <w:pStyle w:val="NormalWeb"/>
+              <w:spacing w:before="192" w:beforeAutospacing="0" w:after="192" w:afterAutospacing="0"/>
+              <w:rPr>
+                <w:rFonts w:ascii="Helvetica Neue" w:hAnsi="Helvetica Neue"/>
+                <w:color w:val="555555"/>
+                <w:sz w:val="22"/>
+              </w:rPr>
+            </w:pPr>
+            <w:r>
+              <w:rPr>
+                <w:rFonts w:ascii="Helvetica Neue" w:hAnsi="Helvetica Neue"/>
+                <w:color w:val="555555"/>
+                <w:sz w:val="22"/>
+              </w:rPr>
+              <w:t>475399</w:t>
+            </w:r>
+          </w:p>
+        </w:tc>
+      </w:tr>
+      <w:tr>
+        <w:trPr>
+          <w:trHeight w:val="1155"/>
+        </w:trPr>
+        <w:tc>
+          <w:tcPr>
+            <w:tcW w:w="1692" w:type="dxa"/>
+          </w:tcPr>
+          <w:p>
+            <w:pPr>
+              <w:pStyle w:val="NormalWeb"/>
+              <w:spacing w:before="192" w:beforeAutospacing="0" w:after="192" w:afterAutospacing="0"/>
+              <w:rPr>
+                <w:rFonts w:ascii="Helvetica Neue" w:hAnsi="Helvetica Neue"/>
+                <w:color w:val="555555"/>
+                <w:sz w:val="22"/>
+              </w:rPr>
+            </w:pPr>
+            <w:r>
+              <w:rPr>
+                <w:rFonts w:ascii="Helvetica Neue" w:hAnsi="Helvetica Neue"/>
+                <w:color w:val="555555"/>
+                <w:sz w:val="22"/>
+              </w:rPr>
+              <w:t>Model 2</w:t>
+            </w:r>
+          </w:p>
+          <w:p>
+            <w:pPr>
+              <w:pStyle w:val="NormalWeb"/>
+              <w:spacing w:before="192" w:beforeAutospacing="0" w:after="192" w:afterAutospacing="0"/>
+              <w:rPr>
+                <w:rFonts w:ascii="Helvetica Neue" w:hAnsi="Helvetica Neue"/>
+                <w:color w:val="555555"/>
+                <w:sz w:val="22"/>
+              </w:rPr>
+            </w:pPr>
+          </w:p>
+        </w:tc>
+        <w:tc>
+          <w:tcPr>
+            <w:tcW w:w="1692" w:type="dxa"/>
+          </w:tcPr>
+          <w:p>
+            <w:pPr>
+              <w:pStyle w:val="NormalWeb"/>
+              <w:spacing w:before="192" w:beforeAutospacing="0" w:after="192" w:afterAutospacing="0"/>
+              <w:rPr>
+                <w:rFonts w:ascii="Helvetica Neue" w:hAnsi="Helvetica Neue"/>
+                <w:color w:val="555555"/>
+                <w:sz w:val="22"/>
+              </w:rPr>
+            </w:pPr>
+          </w:p>
+          <w:p>
+            <w:pPr>
+              <w:pStyle w:val="NormalWeb"/>
+              <w:spacing w:before="192" w:beforeAutospacing="0" w:after="192" w:afterAutospacing="0"/>
+              <w:rPr>
+                <w:rFonts w:ascii="Helvetica Neue" w:hAnsi="Helvetica Neue"/>
+                <w:color w:val="555555"/>
+                <w:sz w:val="22"/>
+              </w:rPr>
+            </w:pPr>
+            <w:r>
+              <w:rPr>
+                <w:rFonts w:ascii="Helvetica Neue" w:hAnsi="Helvetica Neue"/>
+                <w:color w:val="555555"/>
+                <w:sz w:val="22"/>
+              </w:rPr>
+              <w:t>0.9433</w:t>
+            </w:r>
+          </w:p>
+        </w:tc>
+        <w:tc>
+          <w:tcPr>
+            <w:tcW w:w="1692" w:type="dxa"/>
+          </w:tcPr>
+          <w:p>
+            <w:pPr>
+              <w:pStyle w:val="NormalWeb"/>
+              <w:spacing w:before="192" w:beforeAutospacing="0" w:after="192" w:afterAutospacing="0"/>
+              <w:rPr>
+                <w:rFonts w:ascii="Helvetica Neue" w:hAnsi="Helvetica Neue"/>
+                <w:color w:val="555555"/>
+                <w:sz w:val="22"/>
+              </w:rPr>
+            </w:pPr>
+          </w:p>
+          <w:p>
+            <w:pPr>
+              <w:pStyle w:val="NormalWeb"/>
+              <w:spacing w:before="192" w:beforeAutospacing="0" w:after="192" w:afterAutospacing="0"/>
+              <w:rPr>
+                <w:rFonts w:ascii="Helvetica Neue" w:hAnsi="Helvetica Neue"/>
+                <w:color w:val="555555"/>
+                <w:sz w:val="22"/>
+              </w:rPr>
+            </w:pPr>
+            <w:r>
+              <w:rPr>
+                <w:rFonts w:ascii="Helvetica Neue" w:hAnsi="Helvetica Neue"/>
+                <w:color w:val="555555"/>
+                <w:sz w:val="22"/>
+              </w:rPr>
+              <w:t>0.9419</w:t>
+            </w:r>
+          </w:p>
+        </w:tc>
+        <w:tc>
+          <w:tcPr>
+            <w:tcW w:w="1692" w:type="dxa"/>
+          </w:tcPr>
+          <w:p>
+            <w:pPr>
+              <w:pStyle w:val="NormalWeb"/>
+              <w:spacing w:before="192" w:beforeAutospacing="0" w:after="192" w:afterAutospacing="0"/>
+              <w:rPr>
+                <w:rFonts w:ascii="Helvetica Neue" w:hAnsi="Helvetica Neue"/>
+                <w:color w:val="555555"/>
+                <w:sz w:val="22"/>
+              </w:rPr>
+            </w:pPr>
+            <w:r>
+              <w:rPr>
+                <w:rFonts w:ascii="Helvetica Neue" w:hAnsi="Helvetica Neue"/>
+                <w:color w:val="555555"/>
+                <w:sz w:val="22"/>
+              </w:rPr>
+              <w:t>0.13413</w:t>
+            </w:r>
+          </w:p>
+        </w:tc>
+        <w:tc>
+          <w:tcPr>
+            <w:tcW w:w="1692" w:type="dxa"/>
+          </w:tcPr>
+          <w:p>
+            <w:pPr>
+              <w:pStyle w:val="NormalWeb"/>
+              <w:spacing w:before="192" w:beforeAutospacing="0" w:after="192" w:afterAutospacing="0"/>
+              <w:rPr>
+                <w:rFonts w:ascii="Helvetica Neue" w:hAnsi="Helvetica Neue"/>
+                <w:color w:val="555555"/>
+                <w:sz w:val="22"/>
+              </w:rPr>
+            </w:pPr>
+            <w:r>
+              <w:rPr>
+                <w:rFonts w:ascii="Helvetica Neue" w:hAnsi="Helvetica Neue"/>
+                <w:color w:val="555555"/>
+                <w:sz w:val="22"/>
+              </w:rPr>
+              <w:t>490601</w:t>
+            </w:r>
+          </w:p>
+        </w:tc>
+      </w:tr>
+      <w:tr>
+        <w:trPr>
+          <w:trHeight w:val="1155"/>
+        </w:trPr>
+        <w:tc>
+          <w:tcPr>
+            <w:tcW w:w="1692" w:type="dxa"/>
+          </w:tcPr>
+          <w:p>
+            <w:pPr>
+              <w:pStyle w:val="NormalWeb"/>
+              <w:spacing w:before="192" w:beforeAutospacing="0" w:after="192" w:afterAutospacing="0"/>
+              <w:rPr>
+                <w:rFonts w:ascii="Helvetica Neue" w:hAnsi="Helvetica Neue"/>
+                <w:color w:val="555555"/>
+                <w:sz w:val="22"/>
+              </w:rPr>
+            </w:pPr>
+            <w:r>
+              <w:rPr>
+                <w:rFonts w:ascii="Helvetica Neue" w:hAnsi="Helvetica Neue"/>
+                <w:color w:val="555555"/>
+                <w:sz w:val="22"/>
+              </w:rPr>
+              <w:t>Model 3</w:t>
+            </w:r>
+          </w:p>
+        </w:tc>
+        <w:tc>
+          <w:tcPr>
+            <w:tcW w:w="1692" w:type="dxa"/>
+          </w:tcPr>
+          <w:p>
+            <w:pPr>
+              <w:pStyle w:val="NormalWeb"/>
+              <w:spacing w:before="192" w:beforeAutospacing="0" w:after="192" w:afterAutospacing="0"/>
+              <w:rPr>
+                <w:rFonts w:ascii="Helvetica Neue" w:hAnsi="Helvetica Neue"/>
+                <w:color w:val="555555"/>
+                <w:sz w:val="22"/>
+              </w:rPr>
+            </w:pPr>
+            <w:r>
+              <w:rPr>
+                <w:rFonts w:ascii="Helvetica Neue" w:hAnsi="Helvetica Neue"/>
+                <w:color w:val="555555"/>
+                <w:sz w:val="22"/>
+              </w:rPr>
+              <w:t>0.9567</w:t>
+            </w:r>
+          </w:p>
+        </w:tc>
+        <w:tc>
+          <w:tcPr>
+            <w:tcW w:w="1692" w:type="dxa"/>
+          </w:tcPr>
+          <w:p>
+            <w:pPr>
+              <w:pStyle w:val="NormalWeb"/>
+              <w:spacing w:before="192" w:beforeAutospacing="0" w:after="192" w:afterAutospacing="0"/>
+              <w:rPr>
+                <w:rFonts w:ascii="Helvetica Neue" w:hAnsi="Helvetica Neue"/>
+                <w:color w:val="555555"/>
+                <w:sz w:val="22"/>
+              </w:rPr>
+            </w:pPr>
+            <w:r>
+              <w:rPr>
+                <w:rFonts w:ascii="Helvetica Neue" w:hAnsi="Helvetica Neue"/>
+                <w:color w:val="555555"/>
+                <w:sz w:val="22"/>
+              </w:rPr>
+              <w:t>0.9510</w:t>
+            </w:r>
+          </w:p>
+        </w:tc>
+        <w:tc>
+          <w:tcPr>
+            <w:tcW w:w="1692" w:type="dxa"/>
+          </w:tcPr>
+          <w:p>
+            <w:pPr>
+              <w:pStyle w:val="NormalWeb"/>
+              <w:spacing w:before="192" w:beforeAutospacing="0" w:after="192" w:afterAutospacing="0"/>
+              <w:rPr>
+                <w:rFonts w:ascii="Helvetica Neue" w:hAnsi="Helvetica Neue"/>
+                <w:color w:val="555555"/>
+                <w:sz w:val="22"/>
+              </w:rPr>
+            </w:pPr>
+            <w:r>
+              <w:rPr>
+                <w:rFonts w:ascii="Helvetica Neue" w:hAnsi="Helvetica Neue"/>
+                <w:color w:val="555555"/>
+                <w:sz w:val="22"/>
+              </w:rPr>
+              <w:t>0.12360</w:t>
+            </w:r>
+          </w:p>
+        </w:tc>
+        <w:tc>
+          <w:tcPr>
+            <w:tcW w:w="1692" w:type="dxa"/>
+          </w:tcPr>
+          <w:p>
+            <w:pPr>
+              <w:pStyle w:val="NormalWeb"/>
+              <w:spacing w:before="192" w:beforeAutospacing="0" w:after="192" w:afterAutospacing="0"/>
+              <w:rPr>
+                <w:rFonts w:ascii="Helvetica Neue" w:hAnsi="Helvetica Neue"/>
+                <w:color w:val="555555"/>
+                <w:sz w:val="22"/>
+              </w:rPr>
+            </w:pPr>
+            <w:r>
+              <w:rPr>
+                <w:rFonts w:ascii="Helvetica Neue" w:hAnsi="Helvetica Neue"/>
+                <w:color w:val="555555"/>
+                <w:sz w:val="22"/>
+              </w:rPr>
+              <w:t>N/A</w:t>
+            </w:r>
+          </w:p>
+        </w:tc>
+      </w:tr>
+    </w:tbl>
+    <w:p>
+      <w:pPr>
+        <w:pStyle w:val="ListParagraph"/>
+        <w:ind w:left="1080"/>
+      </w:pPr>
+    </w:p>
+    <w:p/>
+    <w:p>
+      <w:pPr>
+        <w:pStyle w:val="Heading3"/>
+        <w:ind w:firstLine="720"/>
+      </w:pPr>
+      <w:r>
+        <w:t>Checking Assumptions</w:t>
+      </w:r>
+    </w:p>
+    <w:p>
+      <w:r>
+        <w:tab/>
+        <w:t>1.</w:t>
+      </w:r>
+    </w:p>
+    <w:p/>
+    <w:p>
+      <w:r>
+        <w:tab/>
+        <w:t>2.</w:t>
+      </w:r>
+    </w:p>
+    <w:p/>
+    <w:p>
+      <w:r>
+        <w:tab/>
+        <w:t>3.</w:t>
+      </w:r>
+    </w:p>
+    <w:p/>
+    <w:p>
+      <w:pPr>
+        <w:pStyle w:val="Heading3"/>
+        <w:ind w:firstLine="720"/>
+      </w:pPr>
+      <w:r>
+        <w:t>Comparing Competing Models</w:t>
+      </w:r>
+    </w:p>
+    <w:p/>
+    <w:p>
+      <w:pPr>
+        <w:pStyle w:val="Heading1"/>
+        <w:rPr>
+          <w:b/>
+        </w:rPr>
+      </w:pPr>
+      <w:r>
+        <w:t xml:space="preserve">Conclusion/Discussion </w:t>
+      </w:r>
+    </w:p>
+    <w:p>
+      <w:pPr>
+        <w:widowControl w:val="0"/>
+        <w:autoSpaceDE w:val="0"/>
+        <w:autoSpaceDN w:val="0"/>
+        <w:adjustRightInd w:val="0"/>
+      </w:pPr>
+    </w:p>
+    <w:p/>
+    <w:p/>
     <w:p>
       <w:r>
         <w:br w:type="page"/>
@@ -18413,27 +21048,7 @@
           <w:color w:val="1B7A1B"/>
           <w:bdr w:val="none" w:sz="0" w:space="0" w:color="auto" w:frame="1"/>
         </w:rPr>
-        <w:t xml:space="preserve">/* since we took square root now </w:t>
-      </w:r>
-      <w:proofErr w:type="gramStart"/>
-      <w:r>
-        <w:rPr>
-          <w:rStyle w:val="comment"/>
-          <w:rFonts w:ascii="Consolas" w:eastAsia="Times New Roman" w:hAnsi="Consolas"/>
-          <w:color w:val="1B7A1B"/>
-          <w:bdr w:val="none" w:sz="0" w:space="0" w:color="auto" w:frame="1"/>
-        </w:rPr>
-        <w:t>have to</w:t>
-      </w:r>
-      <w:proofErr w:type="gramEnd"/>
-      <w:r>
-        <w:rPr>
-          <w:rStyle w:val="comment"/>
-          <w:rFonts w:ascii="Consolas" w:eastAsia="Times New Roman" w:hAnsi="Consolas"/>
-          <w:color w:val="1B7A1B"/>
-          <w:bdr w:val="none" w:sz="0" w:space="0" w:color="auto" w:frame="1"/>
-        </w:rPr>
-        <w:t xml:space="preserve"> </w:t>
+        <w:t xml:space="preserve">/* since we took square root now have to </w:t>
       </w:r>
       <w:proofErr w:type="spellStart"/>
       <w:r>
@@ -19154,8 +21769,8 @@
       </w:r>
     </w:p>
     <w:sectPr>
-      <w:headerReference w:type="default" r:id="rId8"/>
-      <w:footerReference w:type="default" r:id="rId9"/>
+      <w:headerReference w:type="default" r:id="rId13"/>
+      <w:footerReference w:type="default" r:id="rId14"/>
       <w:pgSz w:w="12240" w:h="15840"/>
       <w:pgMar w:top="1440" w:right="1440" w:bottom="1440" w:left="1440" w:header="720" w:footer="720" w:gutter="0"/>
       <w:cols w:space="720"/>
@@ -19266,7 +21881,7 @@
             </wp:anchor>
           </w:drawing>
         </mc:Choice>
-        <mc:Fallback>
+        <mc:Fallback xmlns:cx="http://schemas.microsoft.com/office/drawing/2014/chartex" xmlns:cx1="http://schemas.microsoft.com/office/drawing/2015/9/8/chartex" xmlns:cx2="http://schemas.microsoft.com/office/drawing/2015/10/21/chartex" xmlns:cx3="http://schemas.microsoft.com/office/drawing/2016/5/9/chartex" xmlns:cx4="http://schemas.microsoft.com/office/drawing/2016/5/10/chartex" xmlns:cx5="http://schemas.microsoft.com/office/drawing/2016/5/11/chartex" xmlns:cx6="http://schemas.microsoft.com/office/drawing/2016/5/12/chartex" xmlns:cx7="http://schemas.microsoft.com/office/drawing/2016/5/13/chartex" xmlns:cx8="http://schemas.microsoft.com/office/drawing/2016/5/14/chartex" xmlns:aink="http://schemas.microsoft.com/office/drawing/2016/ink" xmlns:w16se="http://schemas.microsoft.com/office/word/2015/wordml/symex">
           <w:pict>
             <v:rect w14:anchorId="44831F00" id="Rectangle 452" o:spid="_x0000_s1026" style="position:absolute;margin-left:0;margin-top:0;width:579.9pt;height:750.3pt;z-index:251659264;visibility:visible;mso-wrap-style:square;mso-width-percent:950;mso-height-percent:950;mso-wrap-distance-left:9pt;mso-wrap-distance-top:0;mso-wrap-distance-right:9pt;mso-wrap-distance-bottom:0;mso-position-horizontal:center;mso-position-horizontal-relative:page;mso-position-vertical:center;mso-position-vertical-relative:page;mso-width-percent:950;mso-height-percent:950;mso-width-relative:page;mso-height-relative:page;v-text-anchor:middle" o:gfxdata="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" filled="f" strokecolor="#747070 [1614]" strokeweight="1.25pt">
               <w10:wrap anchorx="page" anchory="page"/>
@@ -19324,7 +21939,7 @@
         <w:sz w:val="20"/>
         <w:szCs w:val="20"/>
       </w:rPr>
-      <w:t>1</w:t>
+      <w:t>2</w:t>
     </w:r>
     <w:r>
       <w:rPr>
@@ -19373,21 +21988,8 @@
     <w:pPr>
       <w:pStyle w:val="Header"/>
     </w:pPr>
-    <w:proofErr w:type="spellStart"/>
     <w:r>
-      <w:t>Ivelin</w:t>
-    </w:r>
-    <w:proofErr w:type="spellEnd"/>
-    <w:r>
-      <w:t xml:space="preserve"> </w:t>
-    </w:r>
-    <w:proofErr w:type="spellStart"/>
-    <w:r>
-      <w:t>Angelov</w:t>
-    </w:r>
-    <w:proofErr w:type="spellEnd"/>
-    <w:r>
-      <w:t xml:space="preserve">, Lauren </w:t>
+      <w:t xml:space="preserve">Ivelin Angelov, Lauren </w:t>
     </w:r>
     <w:proofErr w:type="spellStart"/>
     <w:r>
@@ -19404,6 +22006,386 @@
 <file path=word/numbering.xml><?xml version="1.0" encoding="utf-8"?>
 <w:numbering xmlns:wpc="http://schemas.microsoft.com/office/word/2010/wordprocessingCanvas" xmlns:mo="http://schemas.microsoft.com/office/mac/office/2008/main" xmlns:mc="http://schemas.openxmlformats.org/markup-compatibility/2006" xmlns:mv="urn:schemas-microsoft-com:mac:vml" xmlns:o="urn:schemas-microsoft-com:office:office" xmlns:r="http://schemas.openxmlformats.org/officeDocument/2006/relationships" xmlns:m="http://schemas.openxmlformats.org/officeDocument/2006/math" xmlns:v="urn:schemas-microsoft-com:vml" xmlns:wp14="http://schemas.microsoft.com/office/word/2010/wordprocessingDrawing" xmlns:wp="http://schemas.openxmlformats.org/drawingml/2006/wordprocessingDrawing" xmlns:w10="urn:schemas-microsoft-com:office:word" xmlns:w="http://schemas.openxmlformats.org/wordprocessingml/2006/main" xmlns:w14="http://schemas.microsoft.com/office/word/2010/wordml" xmlns:w15="http://schemas.microsoft.com/office/word/2012/wordml" xmlns:wpg="http://schemas.microsoft.com/office/word/2010/wordprocessingGroup" xmlns:wpi="http://schemas.microsoft.com/office/word/2010/wordprocessingInk" xmlns:wne="http://schemas.microsoft.com/office/word/2006/wordml" xmlns:wps="http://schemas.microsoft.com/office/word/2010/wordprocessingShape" mc:Ignorable="w14 w15 wp14">
   <w:abstractNum w:abstractNumId="0">
+    <w:nsid w:val="06575B38"/>
+    <w:multiLevelType w:val="hybridMultilevel"/>
+    <w:tmpl w:val="7ECCF01E"/>
+    <w:lvl w:ilvl="0" w:tplc="04090001">
+      <w:start w:val="1"/>
+      <w:numFmt w:val="bullet"/>
+      <w:lvlText w:val=""/>
+      <w:lvlJc w:val="left"/>
+      <w:pPr>
+        <w:ind w:left="1800" w:hanging="360"/>
+      </w:pPr>
+      <w:rPr>
+        <w:rFonts w:ascii="Symbol" w:hAnsi="Symbol" w:hint="default"/>
+      </w:rPr>
+    </w:lvl>
+    <w:lvl w:ilvl="1" w:tplc="04090003" w:tentative="1">
+      <w:start w:val="1"/>
+      <w:numFmt w:val="bullet"/>
+      <w:lvlText w:val="o"/>
+      <w:lvlJc w:val="left"/>
+      <w:pPr>
+        <w:ind w:left="2520" w:hanging="360"/>
+      </w:pPr>
+      <w:rPr>
+        <w:rFonts w:ascii="Courier New" w:hAnsi="Courier New" w:cs="Courier New" w:hint="default"/>
+      </w:rPr>
+    </w:lvl>
+    <w:lvl w:ilvl="2" w:tplc="04090005" w:tentative="1">
+      <w:start w:val="1"/>
+      <w:numFmt w:val="bullet"/>
+      <w:lvlText w:val=""/>
+      <w:lvlJc w:val="left"/>
+      <w:pPr>
+        <w:ind w:left="3240" w:hanging="360"/>
+      </w:pPr>
+      <w:rPr>
+        <w:rFonts w:ascii="Wingdings" w:hAnsi="Wingdings" w:hint="default"/>
+      </w:rPr>
+    </w:lvl>
+    <w:lvl w:ilvl="3" w:tplc="04090001" w:tentative="1">
+      <w:start w:val="1"/>
+      <w:numFmt w:val="bullet"/>
+      <w:lvlText w:val=""/>
+      <w:lvlJc w:val="left"/>
+      <w:pPr>
+        <w:ind w:left="3960" w:hanging="360"/>
+      </w:pPr>
+      <w:rPr>
+        <w:rFonts w:ascii="Symbol" w:hAnsi="Symbol" w:hint="default"/>
+      </w:rPr>
+    </w:lvl>
+    <w:lvl w:ilvl="4" w:tplc="04090003" w:tentative="1">
+      <w:start w:val="1"/>
+      <w:numFmt w:val="bullet"/>
+      <w:lvlText w:val="o"/>
+      <w:lvlJc w:val="left"/>
+      <w:pPr>
+        <w:ind w:left="4680" w:hanging="360"/>
+      </w:pPr>
+      <w:rPr>
+        <w:rFonts w:ascii="Courier New" w:hAnsi="Courier New" w:cs="Courier New" w:hint="default"/>
+      </w:rPr>
+    </w:lvl>
+    <w:lvl w:ilvl="5" w:tplc="04090005" w:tentative="1">
+      <w:start w:val="1"/>
+      <w:numFmt w:val="bullet"/>
+      <w:lvlText w:val=""/>
+      <w:lvlJc w:val="left"/>
+      <w:pPr>
+        <w:ind w:left="5400" w:hanging="360"/>
+      </w:pPr>
+      <w:rPr>
+        <w:rFonts w:ascii="Wingdings" w:hAnsi="Wingdings" w:hint="default"/>
+      </w:rPr>
+    </w:lvl>
+    <w:lvl w:ilvl="6" w:tplc="04090001" w:tentative="1">
+      <w:start w:val="1"/>
+      <w:numFmt w:val="bullet"/>
+      <w:lvlText w:val=""/>
+      <w:lvlJc w:val="left"/>
+      <w:pPr>
+        <w:ind w:left="6120" w:hanging="360"/>
+      </w:pPr>
+      <w:rPr>
+        <w:rFonts w:ascii="Symbol" w:hAnsi="Symbol" w:hint="default"/>
+      </w:rPr>
+    </w:lvl>
+    <w:lvl w:ilvl="7" w:tplc="04090003" w:tentative="1">
+      <w:start w:val="1"/>
+      <w:numFmt w:val="bullet"/>
+      <w:lvlText w:val="o"/>
+      <w:lvlJc w:val="left"/>
+      <w:pPr>
+        <w:ind w:left="6840" w:hanging="360"/>
+      </w:pPr>
+      <w:rPr>
+        <w:rFonts w:ascii="Courier New" w:hAnsi="Courier New" w:cs="Courier New" w:hint="default"/>
+      </w:rPr>
+    </w:lvl>
+    <w:lvl w:ilvl="8" w:tplc="04090005" w:tentative="1">
+      <w:start w:val="1"/>
+      <w:numFmt w:val="bullet"/>
+      <w:lvlText w:val=""/>
+      <w:lvlJc w:val="left"/>
+      <w:pPr>
+        <w:ind w:left="7560" w:hanging="360"/>
+      </w:pPr>
+      <w:rPr>
+        <w:rFonts w:ascii="Wingdings" w:hAnsi="Wingdings" w:hint="default"/>
+      </w:rPr>
+    </w:lvl>
+  </w:abstractNum>
+  <w:abstractNum w:abstractNumId="1">
+    <w:nsid w:val="16526C1C"/>
+    <w:multiLevelType w:val="hybridMultilevel"/>
+    <w:tmpl w:val="F6B2C68A"/>
+    <w:lvl w:ilvl="0" w:tplc="CCE87E54">
+      <w:start w:val="1"/>
+      <w:numFmt w:val="decimal"/>
+      <w:lvlText w:val="%1."/>
+      <w:lvlJc w:val="left"/>
+      <w:pPr>
+        <w:ind w:left="1080" w:hanging="360"/>
+      </w:pPr>
+      <w:rPr>
+        <w:rFonts w:hint="default"/>
+      </w:rPr>
+    </w:lvl>
+    <w:lvl w:ilvl="1" w:tplc="04090019" w:tentative="1">
+      <w:start w:val="1"/>
+      <w:numFmt w:val="lowerLetter"/>
+      <w:lvlText w:val="%2."/>
+      <w:lvlJc w:val="left"/>
+      <w:pPr>
+        <w:ind w:left="1800" w:hanging="360"/>
+      </w:pPr>
+    </w:lvl>
+    <w:lvl w:ilvl="2" w:tplc="0409001B" w:tentative="1">
+      <w:start w:val="1"/>
+      <w:numFmt w:val="lowerRoman"/>
+      <w:lvlText w:val="%3."/>
+      <w:lvlJc w:val="right"/>
+      <w:pPr>
+        <w:ind w:left="2520" w:hanging="180"/>
+      </w:pPr>
+    </w:lvl>
+    <w:lvl w:ilvl="3" w:tplc="0409000F" w:tentative="1">
+      <w:start w:val="1"/>
+      <w:numFmt w:val="decimal"/>
+      <w:lvlText w:val="%4."/>
+      <w:lvlJc w:val="left"/>
+      <w:pPr>
+        <w:ind w:left="3240" w:hanging="360"/>
+      </w:pPr>
+    </w:lvl>
+    <w:lvl w:ilvl="4" w:tplc="04090019" w:tentative="1">
+      <w:start w:val="1"/>
+      <w:numFmt w:val="lowerLetter"/>
+      <w:lvlText w:val="%5."/>
+      <w:lvlJc w:val="left"/>
+      <w:pPr>
+        <w:ind w:left="3960" w:hanging="360"/>
+      </w:pPr>
+    </w:lvl>
+    <w:lvl w:ilvl="5" w:tplc="0409001B" w:tentative="1">
+      <w:start w:val="1"/>
+      <w:numFmt w:val="lowerRoman"/>
+      <w:lvlText w:val="%6."/>
+      <w:lvlJc w:val="right"/>
+      <w:pPr>
+        <w:ind w:left="4680" w:hanging="180"/>
+      </w:pPr>
+    </w:lvl>
+    <w:lvl w:ilvl="6" w:tplc="0409000F" w:tentative="1">
+      <w:start w:val="1"/>
+      <w:numFmt w:val="decimal"/>
+      <w:lvlText w:val="%7."/>
+      <w:lvlJc w:val="left"/>
+      <w:pPr>
+        <w:ind w:left="5400" w:hanging="360"/>
+      </w:pPr>
+    </w:lvl>
+    <w:lvl w:ilvl="7" w:tplc="04090019" w:tentative="1">
+      <w:start w:val="1"/>
+      <w:numFmt w:val="lowerLetter"/>
+      <w:lvlText w:val="%8."/>
+      <w:lvlJc w:val="left"/>
+      <w:pPr>
+        <w:ind w:left="6120" w:hanging="360"/>
+      </w:pPr>
+    </w:lvl>
+    <w:lvl w:ilvl="8" w:tplc="0409001B" w:tentative="1">
+      <w:start w:val="1"/>
+      <w:numFmt w:val="lowerRoman"/>
+      <w:lvlText w:val="%9."/>
+      <w:lvlJc w:val="right"/>
+      <w:pPr>
+        <w:ind w:left="6840" w:hanging="180"/>
+      </w:pPr>
+    </w:lvl>
+  </w:abstractNum>
+  <w:abstractNum w:abstractNumId="2">
+    <w:nsid w:val="224D1BBC"/>
+    <w:multiLevelType w:val="hybridMultilevel"/>
+    <w:tmpl w:val="D50E3AA2"/>
+    <w:lvl w:ilvl="0" w:tplc="A5E82820">
+      <w:start w:val="2"/>
+      <w:numFmt w:val="decimal"/>
+      <w:lvlText w:val="%1"/>
+      <w:lvlJc w:val="left"/>
+      <w:pPr>
+        <w:ind w:left="1080" w:hanging="360"/>
+      </w:pPr>
+      <w:rPr>
+        <w:rFonts w:hint="default"/>
+      </w:rPr>
+    </w:lvl>
+    <w:lvl w:ilvl="1" w:tplc="04090019" w:tentative="1">
+      <w:start w:val="1"/>
+      <w:numFmt w:val="lowerLetter"/>
+      <w:lvlText w:val="%2."/>
+      <w:lvlJc w:val="left"/>
+      <w:pPr>
+        <w:ind w:left="1800" w:hanging="360"/>
+      </w:pPr>
+    </w:lvl>
+    <w:lvl w:ilvl="2" w:tplc="0409001B" w:tentative="1">
+      <w:start w:val="1"/>
+      <w:numFmt w:val="lowerRoman"/>
+      <w:lvlText w:val="%3."/>
+      <w:lvlJc w:val="right"/>
+      <w:pPr>
+        <w:ind w:left="2520" w:hanging="180"/>
+      </w:pPr>
+    </w:lvl>
+    <w:lvl w:ilvl="3" w:tplc="0409000F" w:tentative="1">
+      <w:start w:val="1"/>
+      <w:numFmt w:val="decimal"/>
+      <w:lvlText w:val="%4."/>
+      <w:lvlJc w:val="left"/>
+      <w:pPr>
+        <w:ind w:left="3240" w:hanging="360"/>
+      </w:pPr>
+    </w:lvl>
+    <w:lvl w:ilvl="4" w:tplc="04090019" w:tentative="1">
+      <w:start w:val="1"/>
+      <w:numFmt w:val="lowerLetter"/>
+      <w:lvlText w:val="%5."/>
+      <w:lvlJc w:val="left"/>
+      <w:pPr>
+        <w:ind w:left="3960" w:hanging="360"/>
+      </w:pPr>
+    </w:lvl>
+    <w:lvl w:ilvl="5" w:tplc="0409001B" w:tentative="1">
+      <w:start w:val="1"/>
+      <w:numFmt w:val="lowerRoman"/>
+      <w:lvlText w:val="%6."/>
+      <w:lvlJc w:val="right"/>
+      <w:pPr>
+        <w:ind w:left="4680" w:hanging="180"/>
+      </w:pPr>
+    </w:lvl>
+    <w:lvl w:ilvl="6" w:tplc="0409000F" w:tentative="1">
+      <w:start w:val="1"/>
+      <w:numFmt w:val="decimal"/>
+      <w:lvlText w:val="%7."/>
+      <w:lvlJc w:val="left"/>
+      <w:pPr>
+        <w:ind w:left="5400" w:hanging="360"/>
+      </w:pPr>
+    </w:lvl>
+    <w:lvl w:ilvl="7" w:tplc="04090019" w:tentative="1">
+      <w:start w:val="1"/>
+      <w:numFmt w:val="lowerLetter"/>
+      <w:lvlText w:val="%8."/>
+      <w:lvlJc w:val="left"/>
+      <w:pPr>
+        <w:ind w:left="6120" w:hanging="360"/>
+      </w:pPr>
+    </w:lvl>
+    <w:lvl w:ilvl="8" w:tplc="0409001B" w:tentative="1">
+      <w:start w:val="1"/>
+      <w:numFmt w:val="lowerRoman"/>
+      <w:lvlText w:val="%9."/>
+      <w:lvlJc w:val="right"/>
+      <w:pPr>
+        <w:ind w:left="6840" w:hanging="180"/>
+      </w:pPr>
+    </w:lvl>
+  </w:abstractNum>
+  <w:abstractNum w:abstractNumId="3">
+    <w:nsid w:val="242C5D0C"/>
+    <w:multiLevelType w:val="hybridMultilevel"/>
+    <w:tmpl w:val="95CC2B20"/>
+    <w:lvl w:ilvl="0" w:tplc="7428B08C">
+      <w:start w:val="2"/>
+      <w:numFmt w:val="decimal"/>
+      <w:lvlText w:val="%1"/>
+      <w:lvlJc w:val="left"/>
+      <w:pPr>
+        <w:ind w:left="1440" w:hanging="360"/>
+      </w:pPr>
+      <w:rPr>
+        <w:rFonts w:hint="default"/>
+      </w:rPr>
+    </w:lvl>
+    <w:lvl w:ilvl="1" w:tplc="04090019" w:tentative="1">
+      <w:start w:val="1"/>
+      <w:numFmt w:val="lowerLetter"/>
+      <w:lvlText w:val="%2."/>
+      <w:lvlJc w:val="left"/>
+      <w:pPr>
+        <w:ind w:left="2160" w:hanging="360"/>
+      </w:pPr>
+    </w:lvl>
+    <w:lvl w:ilvl="2" w:tplc="0409001B" w:tentative="1">
+      <w:start w:val="1"/>
+      <w:numFmt w:val="lowerRoman"/>
+      <w:lvlText w:val="%3."/>
+      <w:lvlJc w:val="right"/>
+      <w:pPr>
+        <w:ind w:left="2880" w:hanging="180"/>
+      </w:pPr>
+    </w:lvl>
+    <w:lvl w:ilvl="3" w:tplc="0409000F" w:tentative="1">
+      <w:start w:val="1"/>
+      <w:numFmt w:val="decimal"/>
+      <w:lvlText w:val="%4."/>
+      <w:lvlJc w:val="left"/>
+      <w:pPr>
+        <w:ind w:left="3600" w:hanging="360"/>
+      </w:pPr>
+    </w:lvl>
+    <w:lvl w:ilvl="4" w:tplc="04090019" w:tentative="1">
+      <w:start w:val="1"/>
+      <w:numFmt w:val="lowerLetter"/>
+      <w:lvlText w:val="%5."/>
+      <w:lvlJc w:val="left"/>
+      <w:pPr>
+        <w:ind w:left="4320" w:hanging="360"/>
+      </w:pPr>
+    </w:lvl>
+    <w:lvl w:ilvl="5" w:tplc="0409001B" w:tentative="1">
+      <w:start w:val="1"/>
+      <w:numFmt w:val="lowerRoman"/>
+      <w:lvlText w:val="%6."/>
+      <w:lvlJc w:val="right"/>
+      <w:pPr>
+        <w:ind w:left="5040" w:hanging="180"/>
+      </w:pPr>
+    </w:lvl>
+    <w:lvl w:ilvl="6" w:tplc="0409000F" w:tentative="1">
+      <w:start w:val="1"/>
+      <w:numFmt w:val="decimal"/>
+      <w:lvlText w:val="%7."/>
+      <w:lvlJc w:val="left"/>
+      <w:pPr>
+        <w:ind w:left="5760" w:hanging="360"/>
+      </w:pPr>
+    </w:lvl>
+    <w:lvl w:ilvl="7" w:tplc="04090019" w:tentative="1">
+      <w:start w:val="1"/>
+      <w:numFmt w:val="lowerLetter"/>
+      <w:lvlText w:val="%8."/>
+      <w:lvlJc w:val="left"/>
+      <w:pPr>
+        <w:ind w:left="6480" w:hanging="360"/>
+      </w:pPr>
+    </w:lvl>
+    <w:lvl w:ilvl="8" w:tplc="0409001B" w:tentative="1">
+      <w:start w:val="1"/>
+      <w:numFmt w:val="lowerRoman"/>
+      <w:lvlText w:val="%9."/>
+      <w:lvlJc w:val="right"/>
+      <w:pPr>
+        <w:ind w:left="7200" w:hanging="180"/>
+      </w:pPr>
+    </w:lvl>
+  </w:abstractNum>
+  <w:abstractNum w:abstractNumId="4">
     <w:nsid w:val="263028B3"/>
     <w:multiLevelType w:val="hybridMultilevel"/>
     <w:tmpl w:val="3EE64D04"/>
@@ -19489,7 +22471,7 @@
       </w:pPr>
     </w:lvl>
   </w:abstractNum>
-  <w:abstractNum w:abstractNumId="1">
+  <w:abstractNum w:abstractNumId="5">
     <w:nsid w:val="2F4E0674"/>
     <w:multiLevelType w:val="hybridMultilevel"/>
     <w:tmpl w:val="1B421E70"/>
@@ -19601,11 +22583,299 @@
       </w:rPr>
     </w:lvl>
   </w:abstractNum>
+  <w:abstractNum w:abstractNumId="6">
+    <w:nsid w:val="5EEA1486"/>
+    <w:multiLevelType w:val="hybridMultilevel"/>
+    <w:tmpl w:val="B85ADCFA"/>
+    <w:lvl w:ilvl="0" w:tplc="B29CB9A0">
+      <w:start w:val="2"/>
+      <w:numFmt w:val="decimal"/>
+      <w:lvlText w:val="%1"/>
+      <w:lvlJc w:val="left"/>
+      <w:pPr>
+        <w:ind w:left="1440" w:hanging="360"/>
+      </w:pPr>
+      <w:rPr>
+        <w:rFonts w:hint="default"/>
+      </w:rPr>
+    </w:lvl>
+    <w:lvl w:ilvl="1" w:tplc="04090019" w:tentative="1">
+      <w:start w:val="1"/>
+      <w:numFmt w:val="lowerLetter"/>
+      <w:lvlText w:val="%2."/>
+      <w:lvlJc w:val="left"/>
+      <w:pPr>
+        <w:ind w:left="2160" w:hanging="360"/>
+      </w:pPr>
+    </w:lvl>
+    <w:lvl w:ilvl="2" w:tplc="0409001B" w:tentative="1">
+      <w:start w:val="1"/>
+      <w:numFmt w:val="lowerRoman"/>
+      <w:lvlText w:val="%3."/>
+      <w:lvlJc w:val="right"/>
+      <w:pPr>
+        <w:ind w:left="2880" w:hanging="180"/>
+      </w:pPr>
+    </w:lvl>
+    <w:lvl w:ilvl="3" w:tplc="0409000F" w:tentative="1">
+      <w:start w:val="1"/>
+      <w:numFmt w:val="decimal"/>
+      <w:lvlText w:val="%4."/>
+      <w:lvlJc w:val="left"/>
+      <w:pPr>
+        <w:ind w:left="3600" w:hanging="360"/>
+      </w:pPr>
+    </w:lvl>
+    <w:lvl w:ilvl="4" w:tplc="04090019" w:tentative="1">
+      <w:start w:val="1"/>
+      <w:numFmt w:val="lowerLetter"/>
+      <w:lvlText w:val="%5."/>
+      <w:lvlJc w:val="left"/>
+      <w:pPr>
+        <w:ind w:left="4320" w:hanging="360"/>
+      </w:pPr>
+    </w:lvl>
+    <w:lvl w:ilvl="5" w:tplc="0409001B" w:tentative="1">
+      <w:start w:val="1"/>
+      <w:numFmt w:val="lowerRoman"/>
+      <w:lvlText w:val="%6."/>
+      <w:lvlJc w:val="right"/>
+      <w:pPr>
+        <w:ind w:left="5040" w:hanging="180"/>
+      </w:pPr>
+    </w:lvl>
+    <w:lvl w:ilvl="6" w:tplc="0409000F" w:tentative="1">
+      <w:start w:val="1"/>
+      <w:numFmt w:val="decimal"/>
+      <w:lvlText w:val="%7."/>
+      <w:lvlJc w:val="left"/>
+      <w:pPr>
+        <w:ind w:left="5760" w:hanging="360"/>
+      </w:pPr>
+    </w:lvl>
+    <w:lvl w:ilvl="7" w:tplc="04090019" w:tentative="1">
+      <w:start w:val="1"/>
+      <w:numFmt w:val="lowerLetter"/>
+      <w:lvlText w:val="%8."/>
+      <w:lvlJc w:val="left"/>
+      <w:pPr>
+        <w:ind w:left="6480" w:hanging="360"/>
+      </w:pPr>
+    </w:lvl>
+    <w:lvl w:ilvl="8" w:tplc="0409001B" w:tentative="1">
+      <w:start w:val="1"/>
+      <w:numFmt w:val="lowerRoman"/>
+      <w:lvlText w:val="%9."/>
+      <w:lvlJc w:val="right"/>
+      <w:pPr>
+        <w:ind w:left="7200" w:hanging="180"/>
+      </w:pPr>
+    </w:lvl>
+  </w:abstractNum>
+  <w:abstractNum w:abstractNumId="7">
+    <w:nsid w:val="69E71326"/>
+    <w:multiLevelType w:val="hybridMultilevel"/>
+    <w:tmpl w:val="0388F1B2"/>
+    <w:lvl w:ilvl="0" w:tplc="C99848B6">
+      <w:start w:val="2"/>
+      <w:numFmt w:val="decimal"/>
+      <w:lvlText w:val="%1"/>
+      <w:lvlJc w:val="left"/>
+      <w:pPr>
+        <w:ind w:left="1080" w:hanging="360"/>
+      </w:pPr>
+      <w:rPr>
+        <w:rFonts w:hint="default"/>
+      </w:rPr>
+    </w:lvl>
+    <w:lvl w:ilvl="1" w:tplc="04090019" w:tentative="1">
+      <w:start w:val="1"/>
+      <w:numFmt w:val="lowerLetter"/>
+      <w:lvlText w:val="%2."/>
+      <w:lvlJc w:val="left"/>
+      <w:pPr>
+        <w:ind w:left="1800" w:hanging="360"/>
+      </w:pPr>
+    </w:lvl>
+    <w:lvl w:ilvl="2" w:tplc="0409001B" w:tentative="1">
+      <w:start w:val="1"/>
+      <w:numFmt w:val="lowerRoman"/>
+      <w:lvlText w:val="%3."/>
+      <w:lvlJc w:val="right"/>
+      <w:pPr>
+        <w:ind w:left="2520" w:hanging="180"/>
+      </w:pPr>
+    </w:lvl>
+    <w:lvl w:ilvl="3" w:tplc="0409000F" w:tentative="1">
+      <w:start w:val="1"/>
+      <w:numFmt w:val="decimal"/>
+      <w:lvlText w:val="%4."/>
+      <w:lvlJc w:val="left"/>
+      <w:pPr>
+        <w:ind w:left="3240" w:hanging="360"/>
+      </w:pPr>
+    </w:lvl>
+    <w:lvl w:ilvl="4" w:tplc="04090019" w:tentative="1">
+      <w:start w:val="1"/>
+      <w:numFmt w:val="lowerLetter"/>
+      <w:lvlText w:val="%5."/>
+      <w:lvlJc w:val="left"/>
+      <w:pPr>
+        <w:ind w:left="3960" w:hanging="360"/>
+      </w:pPr>
+    </w:lvl>
+    <w:lvl w:ilvl="5" w:tplc="0409001B" w:tentative="1">
+      <w:start w:val="1"/>
+      <w:numFmt w:val="lowerRoman"/>
+      <w:lvlText w:val="%6."/>
+      <w:lvlJc w:val="right"/>
+      <w:pPr>
+        <w:ind w:left="4680" w:hanging="180"/>
+      </w:pPr>
+    </w:lvl>
+    <w:lvl w:ilvl="6" w:tplc="0409000F" w:tentative="1">
+      <w:start w:val="1"/>
+      <w:numFmt w:val="decimal"/>
+      <w:lvlText w:val="%7."/>
+      <w:lvlJc w:val="left"/>
+      <w:pPr>
+        <w:ind w:left="5400" w:hanging="360"/>
+      </w:pPr>
+    </w:lvl>
+    <w:lvl w:ilvl="7" w:tplc="04090019" w:tentative="1">
+      <w:start w:val="1"/>
+      <w:numFmt w:val="lowerLetter"/>
+      <w:lvlText w:val="%8."/>
+      <w:lvlJc w:val="left"/>
+      <w:pPr>
+        <w:ind w:left="6120" w:hanging="360"/>
+      </w:pPr>
+    </w:lvl>
+    <w:lvl w:ilvl="8" w:tplc="0409001B" w:tentative="1">
+      <w:start w:val="1"/>
+      <w:numFmt w:val="lowerRoman"/>
+      <w:lvlText w:val="%9."/>
+      <w:lvlJc w:val="right"/>
+      <w:pPr>
+        <w:ind w:left="6840" w:hanging="180"/>
+      </w:pPr>
+    </w:lvl>
+  </w:abstractNum>
+  <w:abstractNum w:abstractNumId="8">
+    <w:nsid w:val="6CB23303"/>
+    <w:multiLevelType w:val="hybridMultilevel"/>
+    <w:tmpl w:val="A0C4F040"/>
+    <w:lvl w:ilvl="0" w:tplc="A15A8E0A">
+      <w:start w:val="1"/>
+      <w:numFmt w:val="decimal"/>
+      <w:lvlText w:val="%1."/>
+      <w:lvlJc w:val="left"/>
+      <w:pPr>
+        <w:ind w:left="1080" w:hanging="360"/>
+      </w:pPr>
+      <w:rPr>
+        <w:rFonts w:hint="default"/>
+      </w:rPr>
+    </w:lvl>
+    <w:lvl w:ilvl="1" w:tplc="04090019" w:tentative="1">
+      <w:start w:val="1"/>
+      <w:numFmt w:val="lowerLetter"/>
+      <w:lvlText w:val="%2."/>
+      <w:lvlJc w:val="left"/>
+      <w:pPr>
+        <w:ind w:left="1800" w:hanging="360"/>
+      </w:pPr>
+    </w:lvl>
+    <w:lvl w:ilvl="2" w:tplc="0409001B" w:tentative="1">
+      <w:start w:val="1"/>
+      <w:numFmt w:val="lowerRoman"/>
+      <w:lvlText w:val="%3."/>
+      <w:lvlJc w:val="right"/>
+      <w:pPr>
+        <w:ind w:left="2520" w:hanging="180"/>
+      </w:pPr>
+    </w:lvl>
+    <w:lvl w:ilvl="3" w:tplc="0409000F" w:tentative="1">
+      <w:start w:val="1"/>
+      <w:numFmt w:val="decimal"/>
+      <w:lvlText w:val="%4."/>
+      <w:lvlJc w:val="left"/>
+      <w:pPr>
+        <w:ind w:left="3240" w:hanging="360"/>
+      </w:pPr>
+    </w:lvl>
+    <w:lvl w:ilvl="4" w:tplc="04090019" w:tentative="1">
+      <w:start w:val="1"/>
+      <w:numFmt w:val="lowerLetter"/>
+      <w:lvlText w:val="%5."/>
+      <w:lvlJc w:val="left"/>
+      <w:pPr>
+        <w:ind w:left="3960" w:hanging="360"/>
+      </w:pPr>
+    </w:lvl>
+    <w:lvl w:ilvl="5" w:tplc="0409001B" w:tentative="1">
+      <w:start w:val="1"/>
+      <w:numFmt w:val="lowerRoman"/>
+      <w:lvlText w:val="%6."/>
+      <w:lvlJc w:val="right"/>
+      <w:pPr>
+        <w:ind w:left="4680" w:hanging="180"/>
+      </w:pPr>
+    </w:lvl>
+    <w:lvl w:ilvl="6" w:tplc="0409000F" w:tentative="1">
+      <w:start w:val="1"/>
+      <w:numFmt w:val="decimal"/>
+      <w:lvlText w:val="%7."/>
+      <w:lvlJc w:val="left"/>
+      <w:pPr>
+        <w:ind w:left="5400" w:hanging="360"/>
+      </w:pPr>
+    </w:lvl>
+    <w:lvl w:ilvl="7" w:tplc="04090019" w:tentative="1">
+      <w:start w:val="1"/>
+      <w:numFmt w:val="lowerLetter"/>
+      <w:lvlText w:val="%8."/>
+      <w:lvlJc w:val="left"/>
+      <w:pPr>
+        <w:ind w:left="6120" w:hanging="360"/>
+      </w:pPr>
+    </w:lvl>
+    <w:lvl w:ilvl="8" w:tplc="0409001B" w:tentative="1">
+      <w:start w:val="1"/>
+      <w:numFmt w:val="lowerRoman"/>
+      <w:lvlText w:val="%9."/>
+      <w:lvlJc w:val="right"/>
+      <w:pPr>
+        <w:ind w:left="6840" w:hanging="180"/>
+      </w:pPr>
+    </w:lvl>
+  </w:abstractNum>
   <w:num w:numId="1">
+    <w:abstractNumId w:val="4"/>
+  </w:num>
+  <w:num w:numId="2">
+    <w:abstractNumId w:val="5"/>
+  </w:num>
+  <w:num w:numId="3">
+    <w:abstractNumId w:val="1"/>
+  </w:num>
+  <w:num w:numId="4">
+    <w:abstractNumId w:val="8"/>
+  </w:num>
+  <w:num w:numId="5">
     <w:abstractNumId w:val="0"/>
   </w:num>
-  <w:num w:numId="2">
-    <w:abstractNumId w:val="1"/>
+  <w:num w:numId="6">
+    <w:abstractNumId w:val="3"/>
+  </w:num>
+  <w:num w:numId="7">
+    <w:abstractNumId w:val="7"/>
+  </w:num>
+  <w:num w:numId="8">
+    <w:abstractNumId w:val="6"/>
+  </w:num>
+  <w:num w:numId="9">
+    <w:abstractNumId w:val="2"/>
   </w:num>
 </w:numbering>
 </file>
@@ -19780,15 +23050,6 @@
     <w:lsdException w:name="Balloon Text" w:semiHidden="1" w:unhideWhenUsed="1"/>
     <w:lsdException w:name="Table Grid" w:uiPriority="39"/>
     <w:lsdException w:name="Table Theme" w:semiHidden="1" w:unhideWhenUsed="1"/>
-    <w:lsdException w:name="Note Level 1" w:semiHidden="1" w:unhideWhenUsed="1"/>
-    <w:lsdException w:name="Note Level 2" w:semiHidden="1" w:unhideWhenUsed="1"/>
-    <w:lsdException w:name="Note Level 3" w:semiHidden="1" w:unhideWhenUsed="1"/>
-    <w:lsdException w:name="Note Level 4" w:semiHidden="1" w:unhideWhenUsed="1"/>
-    <w:lsdException w:name="Note Level 5" w:semiHidden="1" w:unhideWhenUsed="1"/>
-    <w:lsdException w:name="Note Level 6" w:semiHidden="1" w:unhideWhenUsed="1"/>
-    <w:lsdException w:name="Note Level 7" w:semiHidden="1" w:unhideWhenUsed="1"/>
-    <w:lsdException w:name="Note Level 8" w:semiHidden="1" w:unhideWhenUsed="1"/>
-    <w:lsdException w:name="Note Level 9" w:semiHidden="1" w:unhideWhenUsed="1"/>
     <w:lsdException w:name="Placeholder Text" w:semiHidden="1"/>
     <w:lsdException w:name="No Spacing" w:uiPriority="1" w:qFormat="1"/>
     <w:lsdException w:name="Light Shading" w:uiPriority="60"/>
@@ -20010,7 +23271,7 @@
   <w:style w:type="paragraph" w:default="1" w:styleId="Normal">
     <w:name w:val="Normal"/>
     <w:qFormat/>
-    <w:rsid w:val="00435442"/>
+    <w:rsid w:val="008F65EF"/>
     <w:rPr>
       <w:rFonts w:ascii="Times New Roman" w:hAnsi="Times New Roman" w:cs="Times New Roman"/>
     </w:rPr>
@@ -20058,9 +23319,30 @@
       <w:szCs w:val="26"/>
     </w:rPr>
   </w:style>
+  <w:style w:type="paragraph" w:styleId="Heading3">
+    <w:name w:val="heading 3"/>
+    <w:basedOn w:val="Normal"/>
+    <w:next w:val="Normal"/>
+    <w:link w:val="Heading3Char"/>
+    <w:uiPriority w:val="9"/>
+    <w:unhideWhenUsed/>
+    <w:qFormat/>
+    <w:rsid w:val="002A1A58"/>
+    <w:pPr>
+      <w:keepNext/>
+      <w:keepLines/>
+      <w:spacing w:before="40"/>
+      <w:outlineLvl w:val="2"/>
+    </w:pPr>
+    <w:rPr>
+      <w:rFonts w:asciiTheme="majorHAnsi" w:eastAsiaTheme="majorEastAsia" w:hAnsiTheme="majorHAnsi" w:cstheme="majorBidi"/>
+      <w:color w:val="1F3763" w:themeColor="accent1" w:themeShade="7F"/>
+    </w:rPr>
+  </w:style>
   <w:style w:type="character" w:default="1" w:styleId="DefaultParagraphFont">
     <w:name w:val="Default Paragraph Font"/>
     <w:uiPriority w:val="1"/>
+    <w:semiHidden/>
     <w:unhideWhenUsed/>
   </w:style>
   <w:style w:type="table" w:default="1" w:styleId="TableNormal">
@@ -20247,6 +23529,62 @@
       <w:sz w:val="26"/>
       <w:szCs w:val="26"/>
     </w:rPr>
+  </w:style>
+  <w:style w:type="character" w:styleId="Mention">
+    <w:name w:val="Mention"/>
+    <w:basedOn w:val="DefaultParagraphFont"/>
+    <w:uiPriority w:val="99"/>
+    <w:semiHidden/>
+    <w:unhideWhenUsed/>
+    <w:rsid w:val="009F6FBE"/>
+    <w:rPr>
+      <w:color w:val="2B579A"/>
+      <w:shd w:val="clear" w:color="auto" w:fill="E6E6E6"/>
+    </w:rPr>
+  </w:style>
+  <w:style w:type="character" w:customStyle="1" w:styleId="Heading3Char">
+    <w:name w:val="Heading 3 Char"/>
+    <w:basedOn w:val="DefaultParagraphFont"/>
+    <w:link w:val="Heading3"/>
+    <w:uiPriority w:val="9"/>
+    <w:rsid w:val="002A1A58"/>
+    <w:rPr>
+      <w:rFonts w:asciiTheme="majorHAnsi" w:eastAsiaTheme="majorEastAsia" w:hAnsiTheme="majorHAnsi" w:cstheme="majorBidi"/>
+      <w:color w:val="1F3763" w:themeColor="accent1" w:themeShade="7F"/>
+    </w:rPr>
+  </w:style>
+  <w:style w:type="paragraph" w:styleId="NormalWeb">
+    <w:name w:val="Normal (Web)"/>
+    <w:basedOn w:val="Normal"/>
+    <w:uiPriority w:val="99"/>
+    <w:unhideWhenUsed/>
+    <w:rsid w:val="00E33141"/>
+    <w:pPr>
+      <w:spacing w:before="100" w:beforeAutospacing="1" w:after="100" w:afterAutospacing="1"/>
+    </w:pPr>
+  </w:style>
+  <w:style w:type="table" w:styleId="TableGrid">
+    <w:name w:val="Table Grid"/>
+    <w:basedOn w:val="TableNormal"/>
+    <w:uiPriority w:val="39"/>
+    <w:rsid w:val="00E33141"/>
+    <w:tblPr>
+      <w:tblInd w:w="0" w:type="dxa"/>
+      <w:tblBorders>
+        <w:top w:val="single" w:sz="4" w:space="0" w:color="auto"/>
+        <w:left w:val="single" w:sz="4" w:space="0" w:color="auto"/>
+        <w:bottom w:val="single" w:sz="4" w:space="0" w:color="auto"/>
+        <w:right w:val="single" w:sz="4" w:space="0" w:color="auto"/>
+        <w:insideH w:val="single" w:sz="4" w:space="0" w:color="auto"/>
+        <w:insideV w:val="single" w:sz="4" w:space="0" w:color="auto"/>
+      </w:tblBorders>
+      <w:tblCellMar>
+        <w:top w:w="0" w:type="dxa"/>
+        <w:left w:w="108" w:type="dxa"/>
+        <w:bottom w:w="0" w:type="dxa"/>
+        <w:right w:w="108" w:type="dxa"/>
+      </w:tblCellMar>
+    </w:tblPr>
   </w:style>
 </w:styles>
 </file>

</xml_diff>